<commit_message>
final edits for submission
</commit_message>
<xml_diff>
--- a/Case Study 2/Fontenot_Rick_Case_Study2.docx
+++ b/Case Study 2/Fontenot_Rick_Case_Study2.docx
@@ -3,6 +3,9 @@
 <w:document xmlns:wpc="http://schemas.microsoft.com/office/word/2010/wordprocessingCanvas" xmlns:cx="http://schemas.microsoft.com/office/drawing/2014/chartex" xmlns:cx1="http://schemas.microsoft.com/office/drawing/2015/9/8/chartex" xmlns:cx2="http://schemas.microsoft.com/office/drawing/2015/10/21/chartex" xmlns:cx3="http://schemas.microsoft.com/office/drawing/2016/5/9/chartex" xmlns:cx4="http://schemas.microsoft.com/office/drawing/2016/5/10/chartex" xmlns:cx5="http://schemas.microsoft.com/office/drawing/2016/5/11/chartex" xmlns:cx6="http://schemas.microsoft.com/office/drawing/2016/5/12/chartex" xmlns:cx7="http://schemas.microsoft.com/office/drawing/2016/5/13/chartex" xmlns:cx8="http://schemas.microsoft.com/office/drawing/2016/5/14/chartex" xmlns:mc="http://schemas.openxmlformats.org/markup-compatibility/2006" xmlns:aink="http://schemas.microsoft.com/office/drawing/2016/ink" xmlns:am3d="http://schemas.microsoft.com/office/drawing/2017/model3d" xmlns:o="urn:schemas-microsoft-com:office:office" xmlns:r="http://schemas.openxmlformats.org/officeDocument/2006/relationships" xmlns:m="http://schemas.openxmlformats.org/officeDocument/2006/math" xmlns:v="urn:schemas-microsoft-com:vml" xmlns:wp14="http://schemas.microsoft.com/office/word/2010/wordprocessingDrawing" xmlns:wp="http://schemas.openxmlformats.org/drawingml/2006/wordprocessingDrawing" xmlns:w10="urn:schemas-microsoft-com:office:word" xmlns:w="http://schemas.openxmlformats.org/wordprocessingml/2006/main" xmlns:w14="http://schemas.microsoft.com/office/word/2010/wordml" xmlns:w15="http://schemas.microsoft.com/office/word/2012/wordml" xmlns:w16cex="http://schemas.microsoft.com/office/word/2018/wordml/cex" xmlns:w16cid="http://schemas.microsoft.com/office/word/2016/wordml/cid" xmlns:w16="http://schemas.microsoft.com/office/word/2018/wordml" xmlns:w16sdtdh="http://schemas.microsoft.com/office/word/2020/wordml/sdtdatahash" xmlns:w16se="http://schemas.microsoft.com/office/word/2015/wordml/symex" xmlns:wpg="http://schemas.microsoft.com/office/word/2010/wordprocessingGroup" xmlns:wpi="http://schemas.microsoft.com/office/word/2010/wordprocessingInk" xmlns:wne="http://schemas.microsoft.com/office/word/2006/wordml" xmlns:wps="http://schemas.microsoft.com/office/word/2010/wordprocessingShape" mc:Ignorable="w14 w15 w16se w16cid w16 w16cex w16sdtdh wp14">
   <w:body>
     <w:p>
+      <w:pPr>
+        <w:jc w:val="center"/>
+      </w:pPr>
       <w:r>
         <w:t xml:space="preserve">DS7333 Quantifying the World: Case Study </w:t>
       </w:r>
@@ -11,16 +14,13 @@
       </w:r>
     </w:p>
     <w:p>
-      <w:r>
-        <w:t xml:space="preserve">Rick Fontenot, Feby Thomas </w:t>
-      </w:r>
-      <w:proofErr w:type="spellStart"/>
-      <w:r>
-        <w:t>Cheruvathoor</w:t>
-      </w:r>
-      <w:proofErr w:type="spellEnd"/>
-    </w:p>
-    <w:p/>
+      <w:pPr>
+        <w:jc w:val="center"/>
+      </w:pPr>
+      <w:r>
+        <w:t>Rick Fontenot, Feby Thomas Cheruvathoor</w:t>
+      </w:r>
+    </w:p>
     <w:p/>
     <w:p/>
     <w:p>
@@ -53,11 +53,115 @@
       <w:pPr>
         <w:ind w:left="360"/>
       </w:pPr>
-      <w:r>
-        <w:t>Discuss goals and importance of predictions</w:t>
-      </w:r>
-    </w:p>
-    <w:p/>
+    </w:p>
+    <w:p>
+      <w:pPr>
+        <w:ind w:left="360"/>
+      </w:pPr>
+      <w:r>
+        <w:t xml:space="preserve">The goal for this case study is to build a </w:t>
+      </w:r>
+      <w:r>
+        <w:t>logistic</w:t>
+      </w:r>
+      <w:r>
+        <w:t xml:space="preserve"> regression model predict </w:t>
+      </w:r>
+      <w:r>
+        <w:t xml:space="preserve">which hospital patients are likely to be readmitted within 30 days or longer term </w:t>
+      </w:r>
+      <w:r>
+        <w:t>and</w:t>
+      </w:r>
+      <w:r>
+        <w:t xml:space="preserve"> evaluate which variable</w:t>
+      </w:r>
+      <w:r>
+        <w:t>s</w:t>
+      </w:r>
+      <w:r>
+        <w:t xml:space="preserve"> carr</w:t>
+      </w:r>
+      <w:r>
+        <w:t>y</w:t>
+      </w:r>
+      <w:r>
+        <w:t xml:space="preserve"> the most importance</w:t>
+      </w:r>
+      <w:r>
+        <w:t xml:space="preserve"> for determining readmission.</w:t>
+      </w:r>
+    </w:p>
+    <w:p>
+      <w:pPr>
+        <w:ind w:left="360"/>
+      </w:pPr>
+    </w:p>
+    <w:p>
+      <w:pPr>
+        <w:ind w:left="360"/>
+      </w:pPr>
+      <w:r>
+        <w:t xml:space="preserve">The </w:t>
+      </w:r>
+      <w:r>
+        <w:t xml:space="preserve">insights </w:t>
+      </w:r>
+      <w:r>
+        <w:t xml:space="preserve">generated could potentially help </w:t>
+      </w:r>
+      <w:r>
+        <w:t xml:space="preserve">hospitals plan resources such as staffing and rooms, </w:t>
+      </w:r>
+      <w:r>
+        <w:t>medical insurance companies</w:t>
+      </w:r>
+      <w:r>
+        <w:t xml:space="preserve"> in determining risk of increased costs, or patients and doctors plan for what is likely for future health risks</w:t>
+      </w:r>
+      <w:r>
+        <w:t xml:space="preserve">. </w:t>
+      </w:r>
+    </w:p>
+    <w:p>
+      <w:pPr>
+        <w:ind w:left="360"/>
+      </w:pPr>
+    </w:p>
+    <w:p>
+      <w:pPr>
+        <w:ind w:left="360"/>
+      </w:pPr>
+      <w:r>
+        <w:t>M</w:t>
+      </w:r>
+      <w:r>
+        <w:t xml:space="preserve">onetary data elements such as price details, cost of the medicine and procedures, the fee for certain procedures </w:t>
+      </w:r>
+      <w:r>
+        <w:t>have</w:t>
+      </w:r>
+      <w:r>
+        <w:t xml:space="preserve"> </w:t>
+      </w:r>
+      <w:r>
+        <w:t xml:space="preserve">not been included. </w:t>
+      </w:r>
+      <w:r>
+        <w:t xml:space="preserve">Based on the type of information provided we are approaching this analysis with the intent of helping hospitals plan resources. While </w:t>
+      </w:r>
+      <w:r>
+        <w:t>some information such as the patients race and gender</w:t>
+      </w:r>
+      <w:r>
+        <w:t xml:space="preserve"> have been provided and could present ethical issues if used to set conditional pricing or denial of treatment, we are utilizing this information since it does not bias decisions on hospital resource planning. </w:t>
+      </w:r>
+    </w:p>
+    <w:p>
+      <w:pPr>
+        <w:ind w:left="360"/>
+      </w:pPr>
+    </w:p>
     <w:p>
       <w:pPr>
         <w:pStyle w:val="ListParagraph"/>
@@ -100,371 +204,2457 @@
         <w:pStyle w:val="ListParagraph"/>
         <w:ind w:hanging="360"/>
         <w:rPr>
+          <w:b/>
+          <w:bCs/>
           <w:u w:val="single"/>
         </w:rPr>
       </w:pPr>
       <w:r>
         <w:rPr>
+          <w:b/>
+          <w:bCs/>
           <w:u w:val="single"/>
         </w:rPr>
         <w:t xml:space="preserve">Data </w:t>
       </w:r>
       <w:r>
         <w:rPr>
+          <w:b/>
+          <w:bCs/>
           <w:u w:val="single"/>
         </w:rPr>
-        <w:t>description and p</w:t>
-      </w:r>
-      <w:r>
+        <w:t>description</w:t>
+      </w:r>
+    </w:p>
+    <w:p/>
+    <w:p>
+      <w:pPr>
+        <w:ind w:left="360"/>
+      </w:pPr>
+      <w:r>
+        <w:t xml:space="preserve">The raw data set contains </w:t>
+      </w:r>
+      <w:r>
+        <w:t>101</w:t>
+      </w:r>
+      <w:r>
+        <w:t>,</w:t>
+      </w:r>
+      <w:r>
+        <w:t>766</w:t>
+      </w:r>
+      <w:r>
+        <w:t xml:space="preserve"> </w:t>
+      </w:r>
+      <w:r>
+        <w:t xml:space="preserve">observations of </w:t>
+      </w:r>
+      <w:r>
+        <w:t>patients</w:t>
+      </w:r>
+      <w:r>
+        <w:t xml:space="preserve"> with </w:t>
+      </w:r>
+      <w:r>
+        <w:t>47</w:t>
+      </w:r>
+      <w:r>
+        <w:t xml:space="preserve"> features</w:t>
+      </w:r>
+      <w:r>
+        <w:t xml:space="preserve">, two </w:t>
+      </w:r>
+      <w:r>
+        <w:t>identifiers</w:t>
+      </w:r>
+      <w:r>
+        <w:t>,</w:t>
+      </w:r>
+      <w:r>
+        <w:t xml:space="preserve"> plus the target variable </w:t>
+      </w:r>
+      <w:r>
+        <w:t xml:space="preserve">including </w:t>
+      </w:r>
+      <w:r>
+        <w:t>readmission outcomes</w:t>
+      </w:r>
+      <w:r>
+        <w:t xml:space="preserve">. The features include </w:t>
+      </w:r>
+      <w:r>
+        <w:t>age, race, gender, diagnoses, medications, limited test results, and information on length of stay, and the number of inpatients, outpatient and emergency room stays.</w:t>
+      </w:r>
+    </w:p>
+    <w:p>
+      <w:pPr>
+        <w:ind w:left="360"/>
+      </w:pPr>
+    </w:p>
+    <w:p>
+      <w:pPr>
+        <w:ind w:left="360"/>
+      </w:pPr>
+      <w:r>
+        <w:t>For a more detailed description of each feature, see appendix section 1.</w:t>
+      </w:r>
+    </w:p>
+    <w:p/>
+    <w:p>
+      <w:pPr>
         <w:rPr>
           <w:u w:val="single"/>
         </w:rPr>
-        <w:t>reparation</w:t>
+      </w:pPr>
+      <w:r>
+        <w:rPr>
+          <w:u w:val="single"/>
+        </w:rPr>
+        <w:br w:type="page"/>
+      </w:r>
+    </w:p>
+    <w:p>
+      <w:pPr>
+        <w:ind w:left="360"/>
+        <w:rPr>
+          <w:b/>
+          <w:bCs/>
+          <w:u w:val="single"/>
+        </w:rPr>
+      </w:pPr>
+      <w:r>
+        <w:rPr>
+          <w:b/>
+          <w:bCs/>
+          <w:u w:val="single"/>
+        </w:rPr>
+        <w:lastRenderedPageBreak/>
+        <w:t>Missing Values</w:t>
+      </w:r>
+    </w:p>
+    <w:p>
+      <w:pPr>
+        <w:ind w:left="360"/>
+        <w:rPr>
+          <w:u w:val="single"/>
+        </w:rPr>
+      </w:pPr>
+    </w:p>
+    <w:p>
+      <w:pPr>
+        <w:ind w:left="360"/>
+      </w:pPr>
+      <w:r>
+        <w:t xml:space="preserve">Missing values in many </w:t>
+      </w:r>
+      <w:r>
+        <w:t xml:space="preserve">features </w:t>
+      </w:r>
+      <w:r>
+        <w:t xml:space="preserve">has been presented as “?” through out in the data set as the non-available data point. This has been replaced with “Nan” in python </w:t>
+      </w:r>
+      <w:r>
+        <w:t>to summarize the issue and determine how best to impute missing values.</w:t>
       </w:r>
     </w:p>
     <w:p/>
-    <w:p>
-      <w:pPr>
-        <w:ind w:left="360"/>
-      </w:pPr>
-      <w:r>
-        <w:t>Insert summary of features available, size of dataset</w:t>
+    <w:tbl>
+      <w:tblPr>
+        <w:tblStyle w:val="TableGrid"/>
+        <w:tblW w:w="0" w:type="auto"/>
+        <w:tblInd w:w="360" w:type="dxa"/>
+        <w:tblLook w:val="04A0" w:firstRow="1" w:lastRow="0" w:firstColumn="1" w:lastColumn="0" w:noHBand="0" w:noVBand="1"/>
+      </w:tblPr>
+      <w:tblGrid>
+        <w:gridCol w:w="1885"/>
+        <w:gridCol w:w="1530"/>
+        <w:gridCol w:w="1890"/>
+      </w:tblGrid>
+      <w:tr>
+        <w:tc>
+          <w:tcPr>
+            <w:tcW w:w="1885" w:type="dxa"/>
+            <w:shd w:val="clear" w:color="auto" w:fill="E7E6E6" w:themeFill="background2"/>
+            <w:vAlign w:val="center"/>
+          </w:tcPr>
+          <w:p>
+            <w:pPr>
+              <w:jc w:val="center"/>
+              <w:rPr>
+                <w:b/>
+                <w:bCs/>
+              </w:rPr>
+            </w:pPr>
+            <w:r>
+              <w:rPr>
+                <w:b/>
+                <w:bCs/>
+                <w:color w:val="000000"/>
+              </w:rPr>
+              <w:t>Feature</w:t>
+            </w:r>
+          </w:p>
+        </w:tc>
+        <w:tc>
+          <w:tcPr>
+            <w:tcW w:w="1530" w:type="dxa"/>
+            <w:shd w:val="clear" w:color="auto" w:fill="E7E6E6" w:themeFill="background2"/>
+            <w:vAlign w:val="center"/>
+          </w:tcPr>
+          <w:p>
+            <w:pPr>
+              <w:jc w:val="center"/>
+              <w:rPr>
+                <w:b/>
+                <w:bCs/>
+              </w:rPr>
+            </w:pPr>
+            <w:r>
+              <w:rPr>
+                <w:b/>
+                <w:bCs/>
+                <w:color w:val="000000"/>
+              </w:rPr>
+              <w:t>Count</w:t>
+            </w:r>
+          </w:p>
+        </w:tc>
+        <w:tc>
+          <w:tcPr>
+            <w:tcW w:w="1890" w:type="dxa"/>
+            <w:shd w:val="clear" w:color="auto" w:fill="E7E6E6" w:themeFill="background2"/>
+            <w:vAlign w:val="center"/>
+          </w:tcPr>
+          <w:p>
+            <w:pPr>
+              <w:jc w:val="center"/>
+              <w:rPr>
+                <w:b/>
+                <w:bCs/>
+              </w:rPr>
+            </w:pPr>
+            <w:r>
+              <w:rPr>
+                <w:b/>
+                <w:bCs/>
+                <w:color w:val="000000"/>
+              </w:rPr>
+              <w:t>% Missing</w:t>
+            </w:r>
+          </w:p>
+        </w:tc>
+      </w:tr>
+      <w:tr>
+        <w:tc>
+          <w:tcPr>
+            <w:tcW w:w="1885" w:type="dxa"/>
+            <w:vAlign w:val="center"/>
+          </w:tcPr>
+          <w:p>
+            <w:pPr>
+              <w:jc w:val="both"/>
+              <w:rPr>
+                <w:sz w:val="22"/>
+                <w:szCs w:val="22"/>
+              </w:rPr>
+            </w:pPr>
+            <w:r>
+              <w:rPr>
+                <w:color w:val="000000"/>
+                <w:sz w:val="22"/>
+                <w:szCs w:val="22"/>
+              </w:rPr>
+              <w:t>weight</w:t>
+            </w:r>
+          </w:p>
+        </w:tc>
+        <w:tc>
+          <w:tcPr>
+            <w:tcW w:w="1530" w:type="dxa"/>
+            <w:vAlign w:val="center"/>
+          </w:tcPr>
+          <w:p>
+            <w:pPr>
+              <w:jc w:val="right"/>
+              <w:rPr>
+                <w:sz w:val="22"/>
+                <w:szCs w:val="22"/>
+              </w:rPr>
+            </w:pPr>
+            <w:r>
+              <w:rPr>
+                <w:color w:val="000000"/>
+                <w:sz w:val="22"/>
+                <w:szCs w:val="22"/>
+              </w:rPr>
+              <w:t>98,569</w:t>
+            </w:r>
+          </w:p>
+        </w:tc>
+        <w:tc>
+          <w:tcPr>
+            <w:tcW w:w="1890" w:type="dxa"/>
+            <w:vAlign w:val="center"/>
+          </w:tcPr>
+          <w:p>
+            <w:pPr>
+              <w:jc w:val="right"/>
+              <w:rPr>
+                <w:sz w:val="22"/>
+                <w:szCs w:val="22"/>
+              </w:rPr>
+            </w:pPr>
+            <w:r>
+              <w:rPr>
+                <w:sz w:val="22"/>
+                <w:szCs w:val="22"/>
+              </w:rPr>
+              <w:t>97%</w:t>
+            </w:r>
+          </w:p>
+        </w:tc>
+      </w:tr>
+      <w:tr>
+        <w:tc>
+          <w:tcPr>
+            <w:tcW w:w="1885" w:type="dxa"/>
+            <w:vAlign w:val="center"/>
+          </w:tcPr>
+          <w:p>
+            <w:pPr>
+              <w:jc w:val="both"/>
+              <w:rPr>
+                <w:sz w:val="22"/>
+                <w:szCs w:val="22"/>
+              </w:rPr>
+            </w:pPr>
+            <w:r>
+              <w:rPr>
+                <w:color w:val="000000"/>
+                <w:sz w:val="22"/>
+                <w:szCs w:val="22"/>
+              </w:rPr>
+              <w:t>medical_specialty</w:t>
+            </w:r>
+          </w:p>
+        </w:tc>
+        <w:tc>
+          <w:tcPr>
+            <w:tcW w:w="1530" w:type="dxa"/>
+            <w:vAlign w:val="center"/>
+          </w:tcPr>
+          <w:p>
+            <w:pPr>
+              <w:jc w:val="right"/>
+              <w:rPr>
+                <w:sz w:val="22"/>
+                <w:szCs w:val="22"/>
+              </w:rPr>
+            </w:pPr>
+            <w:r>
+              <w:rPr>
+                <w:color w:val="000000"/>
+                <w:sz w:val="22"/>
+                <w:szCs w:val="22"/>
+              </w:rPr>
+              <w:t>49,949</w:t>
+            </w:r>
+          </w:p>
+        </w:tc>
+        <w:tc>
+          <w:tcPr>
+            <w:tcW w:w="1890" w:type="dxa"/>
+            <w:vAlign w:val="center"/>
+          </w:tcPr>
+          <w:p>
+            <w:pPr>
+              <w:jc w:val="right"/>
+              <w:rPr>
+                <w:sz w:val="22"/>
+                <w:szCs w:val="22"/>
+              </w:rPr>
+            </w:pPr>
+            <w:r>
+              <w:rPr>
+                <w:sz w:val="22"/>
+                <w:szCs w:val="22"/>
+              </w:rPr>
+              <w:t>49%</w:t>
+            </w:r>
+          </w:p>
+        </w:tc>
+      </w:tr>
+      <w:tr>
+        <w:tc>
+          <w:tcPr>
+            <w:tcW w:w="1885" w:type="dxa"/>
+            <w:vAlign w:val="center"/>
+          </w:tcPr>
+          <w:p>
+            <w:pPr>
+              <w:jc w:val="both"/>
+              <w:rPr>
+                <w:sz w:val="22"/>
+                <w:szCs w:val="22"/>
+              </w:rPr>
+            </w:pPr>
+            <w:r>
+              <w:rPr>
+                <w:color w:val="000000"/>
+                <w:sz w:val="22"/>
+                <w:szCs w:val="22"/>
+              </w:rPr>
+              <w:t>payer_code</w:t>
+            </w:r>
+          </w:p>
+        </w:tc>
+        <w:tc>
+          <w:tcPr>
+            <w:tcW w:w="1530" w:type="dxa"/>
+            <w:vAlign w:val="center"/>
+          </w:tcPr>
+          <w:p>
+            <w:pPr>
+              <w:jc w:val="right"/>
+              <w:rPr>
+                <w:sz w:val="22"/>
+                <w:szCs w:val="22"/>
+              </w:rPr>
+            </w:pPr>
+            <w:r>
+              <w:rPr>
+                <w:color w:val="000000"/>
+                <w:sz w:val="22"/>
+                <w:szCs w:val="22"/>
+              </w:rPr>
+              <w:t>40,256</w:t>
+            </w:r>
+          </w:p>
+        </w:tc>
+        <w:tc>
+          <w:tcPr>
+            <w:tcW w:w="1890" w:type="dxa"/>
+            <w:vAlign w:val="center"/>
+          </w:tcPr>
+          <w:p>
+            <w:pPr>
+              <w:jc w:val="right"/>
+              <w:rPr>
+                <w:sz w:val="22"/>
+                <w:szCs w:val="22"/>
+              </w:rPr>
+            </w:pPr>
+            <w:r>
+              <w:rPr>
+                <w:sz w:val="22"/>
+                <w:szCs w:val="22"/>
+              </w:rPr>
+              <w:t>40%</w:t>
+            </w:r>
+          </w:p>
+        </w:tc>
+      </w:tr>
+      <w:tr>
+        <w:tc>
+          <w:tcPr>
+            <w:tcW w:w="1885" w:type="dxa"/>
+            <w:vAlign w:val="center"/>
+          </w:tcPr>
+          <w:p>
+            <w:pPr>
+              <w:jc w:val="both"/>
+              <w:rPr>
+                <w:sz w:val="22"/>
+                <w:szCs w:val="22"/>
+              </w:rPr>
+            </w:pPr>
+            <w:r>
+              <w:rPr>
+                <w:color w:val="000000"/>
+                <w:sz w:val="22"/>
+                <w:szCs w:val="22"/>
+              </w:rPr>
+              <w:t>race</w:t>
+            </w:r>
+          </w:p>
+        </w:tc>
+        <w:tc>
+          <w:tcPr>
+            <w:tcW w:w="1530" w:type="dxa"/>
+            <w:vAlign w:val="center"/>
+          </w:tcPr>
+          <w:p>
+            <w:pPr>
+              <w:jc w:val="right"/>
+              <w:rPr>
+                <w:sz w:val="22"/>
+                <w:szCs w:val="22"/>
+              </w:rPr>
+            </w:pPr>
+            <w:r>
+              <w:rPr>
+                <w:color w:val="000000"/>
+                <w:sz w:val="22"/>
+                <w:szCs w:val="22"/>
+              </w:rPr>
+              <w:t>2,273</w:t>
+            </w:r>
+          </w:p>
+        </w:tc>
+        <w:tc>
+          <w:tcPr>
+            <w:tcW w:w="1890" w:type="dxa"/>
+            <w:vAlign w:val="center"/>
+          </w:tcPr>
+          <w:p>
+            <w:pPr>
+              <w:jc w:val="right"/>
+              <w:rPr>
+                <w:sz w:val="22"/>
+                <w:szCs w:val="22"/>
+              </w:rPr>
+            </w:pPr>
+            <w:r>
+              <w:rPr>
+                <w:sz w:val="22"/>
+                <w:szCs w:val="22"/>
+              </w:rPr>
+              <w:t>2%</w:t>
+            </w:r>
+          </w:p>
+        </w:tc>
+      </w:tr>
+      <w:tr>
+        <w:tc>
+          <w:tcPr>
+            <w:tcW w:w="1885" w:type="dxa"/>
+            <w:vAlign w:val="center"/>
+          </w:tcPr>
+          <w:p>
+            <w:pPr>
+              <w:jc w:val="both"/>
+              <w:rPr>
+                <w:sz w:val="22"/>
+                <w:szCs w:val="22"/>
+              </w:rPr>
+            </w:pPr>
+            <w:r>
+              <w:rPr>
+                <w:color w:val="000000"/>
+                <w:sz w:val="22"/>
+                <w:szCs w:val="22"/>
+              </w:rPr>
+              <w:t>diag_3</w:t>
+            </w:r>
+          </w:p>
+        </w:tc>
+        <w:tc>
+          <w:tcPr>
+            <w:tcW w:w="1530" w:type="dxa"/>
+            <w:vAlign w:val="center"/>
+          </w:tcPr>
+          <w:p>
+            <w:pPr>
+              <w:jc w:val="right"/>
+              <w:rPr>
+                <w:sz w:val="22"/>
+                <w:szCs w:val="22"/>
+              </w:rPr>
+            </w:pPr>
+            <w:r>
+              <w:rPr>
+                <w:color w:val="000000"/>
+                <w:sz w:val="22"/>
+                <w:szCs w:val="22"/>
+              </w:rPr>
+              <w:t>1,423</w:t>
+            </w:r>
+          </w:p>
+        </w:tc>
+        <w:tc>
+          <w:tcPr>
+            <w:tcW w:w="1890" w:type="dxa"/>
+            <w:vAlign w:val="center"/>
+          </w:tcPr>
+          <w:p>
+            <w:pPr>
+              <w:jc w:val="right"/>
+              <w:rPr>
+                <w:sz w:val="22"/>
+                <w:szCs w:val="22"/>
+              </w:rPr>
+            </w:pPr>
+            <w:r>
+              <w:rPr>
+                <w:sz w:val="22"/>
+                <w:szCs w:val="22"/>
+              </w:rPr>
+              <w:t>1 %</w:t>
+            </w:r>
+          </w:p>
+        </w:tc>
+      </w:tr>
+      <w:tr>
+        <w:tc>
+          <w:tcPr>
+            <w:tcW w:w="1885" w:type="dxa"/>
+            <w:vAlign w:val="center"/>
+          </w:tcPr>
+          <w:p>
+            <w:pPr>
+              <w:jc w:val="both"/>
+              <w:rPr>
+                <w:color w:val="000000"/>
+                <w:sz w:val="22"/>
+                <w:szCs w:val="22"/>
+              </w:rPr>
+            </w:pPr>
+            <w:r>
+              <w:rPr>
+                <w:color w:val="000000"/>
+                <w:sz w:val="22"/>
+                <w:szCs w:val="22"/>
+              </w:rPr>
+              <w:t>diag_2</w:t>
+            </w:r>
+          </w:p>
+        </w:tc>
+        <w:tc>
+          <w:tcPr>
+            <w:tcW w:w="1530" w:type="dxa"/>
+            <w:vAlign w:val="center"/>
+          </w:tcPr>
+          <w:p>
+            <w:pPr>
+              <w:jc w:val="right"/>
+              <w:rPr>
+                <w:color w:val="000000"/>
+                <w:sz w:val="22"/>
+                <w:szCs w:val="22"/>
+              </w:rPr>
+            </w:pPr>
+            <w:r>
+              <w:rPr>
+                <w:color w:val="000000"/>
+                <w:sz w:val="22"/>
+                <w:szCs w:val="22"/>
+              </w:rPr>
+              <w:t>358</w:t>
+            </w:r>
+          </w:p>
+        </w:tc>
+        <w:tc>
+          <w:tcPr>
+            <w:tcW w:w="1890" w:type="dxa"/>
+            <w:vAlign w:val="center"/>
+          </w:tcPr>
+          <w:p>
+            <w:pPr>
+              <w:jc w:val="right"/>
+              <w:rPr>
+                <w:color w:val="000000"/>
+                <w:sz w:val="22"/>
+                <w:szCs w:val="22"/>
+              </w:rPr>
+            </w:pPr>
+            <w:r>
+              <w:rPr>
+                <w:color w:val="000000"/>
+                <w:sz w:val="22"/>
+                <w:szCs w:val="22"/>
+              </w:rPr>
+              <w:t>&lt;1%</w:t>
+            </w:r>
+          </w:p>
+        </w:tc>
+      </w:tr>
+      <w:tr>
+        <w:trPr>
+          <w:trHeight w:val="64"/>
+        </w:trPr>
+        <w:tc>
+          <w:tcPr>
+            <w:tcW w:w="1885" w:type="dxa"/>
+            <w:vAlign w:val="center"/>
+          </w:tcPr>
+          <w:p>
+            <w:pPr>
+              <w:jc w:val="both"/>
+              <w:rPr>
+                <w:color w:val="000000"/>
+                <w:sz w:val="22"/>
+                <w:szCs w:val="22"/>
+              </w:rPr>
+            </w:pPr>
+            <w:r>
+              <w:rPr>
+                <w:color w:val="000000"/>
+                <w:sz w:val="22"/>
+                <w:szCs w:val="22"/>
+              </w:rPr>
+              <w:t>diag_1</w:t>
+            </w:r>
+          </w:p>
+        </w:tc>
+        <w:tc>
+          <w:tcPr>
+            <w:tcW w:w="1530" w:type="dxa"/>
+            <w:vAlign w:val="center"/>
+          </w:tcPr>
+          <w:p>
+            <w:pPr>
+              <w:jc w:val="right"/>
+              <w:rPr>
+                <w:color w:val="000000"/>
+                <w:sz w:val="22"/>
+                <w:szCs w:val="22"/>
+              </w:rPr>
+            </w:pPr>
+            <w:r>
+              <w:rPr>
+                <w:color w:val="000000"/>
+                <w:sz w:val="22"/>
+                <w:szCs w:val="22"/>
+              </w:rPr>
+              <w:t>21</w:t>
+            </w:r>
+          </w:p>
+        </w:tc>
+        <w:tc>
+          <w:tcPr>
+            <w:tcW w:w="1890" w:type="dxa"/>
+            <w:vAlign w:val="center"/>
+          </w:tcPr>
+          <w:p>
+            <w:pPr>
+              <w:jc w:val="right"/>
+              <w:rPr>
+                <w:color w:val="000000"/>
+                <w:sz w:val="22"/>
+                <w:szCs w:val="22"/>
+              </w:rPr>
+            </w:pPr>
+            <w:r>
+              <w:rPr>
+                <w:color w:val="000000"/>
+                <w:sz w:val="22"/>
+                <w:szCs w:val="22"/>
+              </w:rPr>
+              <w:t>&lt;1 %</w:t>
+            </w:r>
+          </w:p>
+        </w:tc>
+      </w:tr>
+    </w:tbl>
+    <w:p>
+      <w:pPr>
+        <w:ind w:left="360"/>
+        <w:rPr>
+          <w:sz w:val="20"/>
+          <w:szCs w:val="20"/>
+        </w:rPr>
+      </w:pPr>
+      <w:r>
+        <w:rPr>
+          <w:sz w:val="20"/>
+          <w:szCs w:val="20"/>
+        </w:rPr>
+        <w:t xml:space="preserve">Figure 1: </w:t>
+      </w:r>
+      <w:r>
+        <w:rPr>
+          <w:sz w:val="20"/>
+          <w:szCs w:val="20"/>
+        </w:rPr>
+        <w:t>Summary of features with missing values</w:t>
+      </w:r>
+    </w:p>
+    <w:p>
+      <w:pPr>
+        <w:ind w:left="360"/>
+      </w:pPr>
+    </w:p>
+    <w:p>
+      <w:pPr>
+        <w:ind w:left="360"/>
+      </w:pPr>
+      <w:r>
+        <w:t>We determined the best method of imputation for these variables prior to modeling were:</w:t>
+      </w:r>
+    </w:p>
+    <w:p>
+      <w:pPr>
+        <w:ind w:left="360"/>
+        <w:rPr>
+          <w:u w:val="single"/>
+        </w:rPr>
+      </w:pPr>
+    </w:p>
+    <w:p>
+      <w:pPr>
+        <w:ind w:left="360"/>
+      </w:pPr>
+      <w:r>
+        <w:rPr>
+          <w:u w:val="single"/>
+        </w:rPr>
+        <w:t>weight</w:t>
+      </w:r>
+      <w:r>
+        <w:t xml:space="preserve">: </w:t>
+      </w:r>
+      <w:r>
+        <w:t>W</w:t>
+      </w:r>
+      <w:r>
+        <w:t xml:space="preserve">ith such a large percentage missing we dropped this feature. We explored imputing by using age but this would cause a multicollinearity issue and also observed that the small amount of weight records included seemed unreliable, for instance a large percentage of patients in the </w:t>
+      </w:r>
+      <w:proofErr w:type="gramStart"/>
+      <w:r>
+        <w:t>60-80 year</w:t>
+      </w:r>
+      <w:proofErr w:type="gramEnd"/>
+      <w:r>
+        <w:t xml:space="preserve"> range had weight listed as less than 25 pounds</w:t>
+      </w:r>
+    </w:p>
+    <w:p>
+      <w:pPr>
+        <w:ind w:left="360"/>
+      </w:pPr>
+    </w:p>
+    <w:p>
+      <w:pPr>
+        <w:ind w:left="360"/>
+      </w:pPr>
+      <w:r>
+        <w:rPr>
+          <w:u w:val="single"/>
+        </w:rPr>
+        <w:t>medical_specialty</w:t>
+      </w:r>
+      <w:r>
+        <w:t xml:space="preserve">:  </w:t>
+      </w:r>
+      <w:r>
+        <w:t>With 73 unique values and no other features to help impute missing records, we fill</w:t>
+      </w:r>
+      <w:r>
+        <w:t>ed</w:t>
+      </w:r>
+      <w:r>
+        <w:t xml:space="preserve"> the NA's with "missing" to preserve the rows from being dropped</w:t>
+      </w:r>
+      <w:r>
+        <w:t xml:space="preserve"> from modeling.</w:t>
+      </w:r>
+      <w:r>
+        <w:t xml:space="preserve"> </w:t>
+      </w:r>
+      <w:r>
+        <w:t>Without know the importance of this feature we could</w:t>
+      </w:r>
+      <w:r>
+        <w:t xml:space="preserve"> still gain prediction possibilities from other features</w:t>
+      </w:r>
+      <w:r>
+        <w:t xml:space="preserve"> on these records. Including the “missing” category will also help make predictions on future unseen data that has this field missing</w:t>
+      </w:r>
+    </w:p>
+    <w:p>
+      <w:pPr>
+        <w:ind w:left="360"/>
+      </w:pPr>
+    </w:p>
+    <w:p>
+      <w:pPr>
+        <w:ind w:left="360"/>
+      </w:pPr>
+      <w:r>
+        <w:rPr>
+          <w:u w:val="single"/>
+        </w:rPr>
+        <w:t>payer_code</w:t>
+      </w:r>
+      <w:r>
+        <w:t xml:space="preserve">: Similar to medical specialty with 18 unique values and other obvious feature to assist in filling the blanks, </w:t>
+      </w:r>
+      <w:r>
+        <w:t>we fill</w:t>
+      </w:r>
+      <w:r>
+        <w:t>ed</w:t>
+      </w:r>
+      <w:r>
+        <w:t xml:space="preserve"> the NA's with "missing" to preserve the rows from being dropped</w:t>
+      </w:r>
+      <w:r>
+        <w:t>.</w:t>
+      </w:r>
+    </w:p>
+    <w:p>
+      <w:pPr>
+        <w:ind w:left="360"/>
+      </w:pPr>
+    </w:p>
+    <w:p>
+      <w:pPr>
+        <w:ind w:left="360"/>
+      </w:pPr>
+      <w:r>
+        <w:rPr>
+          <w:u w:val="single"/>
+        </w:rPr>
+        <w:t>race</w:t>
+      </w:r>
+      <w:r>
+        <w:t>: while we considered replacing missing values with the mode or some sampling based on the distribution, in the end we handled the same as other features and filled with “missing”</w:t>
+      </w:r>
+      <w:r>
+        <w:t xml:space="preserve"> This could be an important feature indicating it is missing due to patient privacy, race other than what’s available on the check boxes or other reasons that could cause readmission outcomes to be different for this subset.</w:t>
+      </w:r>
+    </w:p>
+    <w:p>
+      <w:pPr>
+        <w:ind w:left="360"/>
+      </w:pPr>
+    </w:p>
+    <w:p>
+      <w:pPr>
+        <w:ind w:left="360"/>
+      </w:pPr>
+      <w:r>
+        <w:rPr>
+          <w:u w:val="single"/>
+        </w:rPr>
+        <w:t>diag_1, diag_2, diag_3</w:t>
+      </w:r>
+      <w:r>
+        <w:t xml:space="preserve">: </w:t>
+      </w:r>
+      <w:r>
+        <w:t xml:space="preserve">With &gt;800 unique values and no </w:t>
+      </w:r>
+      <w:r>
+        <w:t xml:space="preserve">other obvious feature to assist in filling the blanks, </w:t>
+      </w:r>
+      <w:r>
+        <w:t>we fill</w:t>
+      </w:r>
+      <w:r>
+        <w:t>ed</w:t>
+      </w:r>
+      <w:r>
+        <w:t xml:space="preserve"> the NA's with "missing" to preserve the rows from being dropped</w:t>
+      </w:r>
+      <w:r>
+        <w:t>.</w:t>
+      </w:r>
+    </w:p>
+    <w:p>
+      <w:pPr>
+        <w:ind w:left="360"/>
+      </w:pPr>
+    </w:p>
+    <w:p>
+      <w:pPr>
+        <w:ind w:left="360"/>
+      </w:pPr>
+    </w:p>
+    <w:p>
+      <w:pPr>
+        <w:ind w:left="360"/>
+      </w:pPr>
+      <w:r>
+        <w:rPr>
+          <w:u w:val="single"/>
+        </w:rPr>
+        <w:t>Duplicate Observations</w:t>
+      </w:r>
+    </w:p>
+    <w:p>
+      <w:pPr>
+        <w:ind w:left="360"/>
+      </w:pPr>
+    </w:p>
+    <w:p>
+      <w:pPr>
+        <w:ind w:left="360"/>
+      </w:pPr>
+      <w:r>
+        <w:t xml:space="preserve">There </w:t>
+      </w:r>
+      <w:r>
+        <w:t>were</w:t>
+      </w:r>
+      <w:r>
+        <w:t xml:space="preserve"> no duplicates ro</w:t>
+      </w:r>
+      <w:r>
+        <w:t>w</w:t>
+      </w:r>
+      <w:r>
+        <w:t>s are observed in the data set.</w:t>
+      </w:r>
+    </w:p>
+    <w:p>
+      <w:pPr>
+        <w:ind w:left="360"/>
+      </w:pPr>
+    </w:p>
+    <w:p>
+      <w:pPr>
+        <w:ind w:left="360"/>
+        <w:rPr>
+          <w:b/>
+          <w:bCs/>
+        </w:rPr>
+      </w:pPr>
+      <w:r>
+        <w:rPr>
+          <w:b/>
+          <w:bCs/>
+          <w:u w:val="single"/>
+        </w:rPr>
+        <w:t xml:space="preserve">Variable </w:t>
+      </w:r>
+      <w:r>
+        <w:rPr>
+          <w:b/>
+          <w:bCs/>
+          <w:u w:val="single"/>
+        </w:rPr>
+        <w:t xml:space="preserve">Type and </w:t>
+      </w:r>
+      <w:r>
+        <w:rPr>
+          <w:b/>
+          <w:bCs/>
+          <w:u w:val="single"/>
+        </w:rPr>
+        <w:t xml:space="preserve">Formatting </w:t>
+      </w:r>
+    </w:p>
+    <w:p>
+      <w:pPr>
+        <w:ind w:left="360"/>
+      </w:pPr>
+    </w:p>
+    <w:p>
+      <w:pPr>
+        <w:ind w:left="360"/>
+      </w:pPr>
+      <w:r>
+        <w:t>The raw</w:t>
+      </w:r>
+      <w:r>
+        <w:t xml:space="preserve"> data contains multiple categorical features</w:t>
+      </w:r>
+      <w:r>
+        <w:t>, some of which are in numeric formats, and some which could benefit from level reductions through regrouping. We re-coded the following variables prior to modeling:</w:t>
+      </w:r>
+      <w:r>
+        <w:t xml:space="preserve"> </w:t>
+      </w:r>
+    </w:p>
+    <w:p>
+      <w:pPr>
+        <w:ind w:left="360"/>
+      </w:pPr>
+    </w:p>
+    <w:p>
+      <w:pPr>
+        <w:ind w:left="360"/>
+      </w:pPr>
+      <w:r>
+        <w:rPr>
+          <w:u w:val="single"/>
+        </w:rPr>
+        <w:t>age</w:t>
+      </w:r>
+      <w:r>
+        <w:t xml:space="preserve">: </w:t>
+      </w:r>
+      <w:r>
+        <w:t>Originally</w:t>
+      </w:r>
+      <w:r>
+        <w:t xml:space="preserve"> binned</w:t>
+      </w:r>
+      <w:r>
+        <w:t xml:space="preserve"> in the format </w:t>
+      </w:r>
+      <w:r>
+        <w:t xml:space="preserve">'[0-10)' </w:t>
+      </w:r>
+      <w:r>
+        <w:t>Since age is ordered information, rather than one-hot encode this feature we used the upper bound of the bins such as 10, 20, 30, etc. and modeled this feature as numeric</w:t>
+      </w:r>
+    </w:p>
+    <w:p>
+      <w:pPr>
+        <w:ind w:left="360"/>
+      </w:pPr>
+    </w:p>
+    <w:p>
+      <w:pPr>
+        <w:ind w:left="360"/>
+      </w:pPr>
+      <w:r>
+        <w:rPr>
+          <w:u w:val="single"/>
+        </w:rPr>
+        <w:t>diag</w:t>
+      </w:r>
+      <w:r>
+        <w:rPr>
+          <w:u w:val="single"/>
+        </w:rPr>
+        <w:t>_</w:t>
+      </w:r>
+      <w:proofErr w:type="gramStart"/>
+      <w:r>
+        <w:rPr>
+          <w:u w:val="single"/>
+        </w:rPr>
+        <w:t>1 ,</w:t>
+      </w:r>
+      <w:proofErr w:type="gramEnd"/>
+      <w:r>
+        <w:rPr>
+          <w:u w:val="single"/>
+        </w:rPr>
+        <w:t xml:space="preserve"> diag_2, diag_3</w:t>
+      </w:r>
+      <w:r>
+        <w:t xml:space="preserve">: </w:t>
+      </w:r>
+      <w:r>
+        <w:t xml:space="preserve">with &gt;800 </w:t>
+      </w:r>
+      <w:r>
+        <w:t xml:space="preserve">unique </w:t>
+      </w:r>
+      <w:r>
+        <w:t>categories</w:t>
+      </w:r>
+      <w:r>
+        <w:t xml:space="preserve"> including both numeric and text formats, we grouped these into their broader IC9 categories (</w:t>
+      </w:r>
+      <w:hyperlink r:id="rId5" w:tooltip="ICD" w:history="1">
+        <w:r>
+          <w:rPr>
+            <w:rStyle w:val="Hyperlink"/>
+          </w:rPr>
+          <w:t>Inter</w:t>
+        </w:r>
+        <w:r>
+          <w:rPr>
+            <w:rStyle w:val="Hyperlink"/>
+          </w:rPr>
+          <w:t>n</w:t>
+        </w:r>
+        <w:r>
+          <w:rPr>
+            <w:rStyle w:val="Hyperlink"/>
+          </w:rPr>
+          <w:t>ational Statistical Classification of Diseases and Related Health Problems</w:t>
+        </w:r>
+      </w:hyperlink>
+      <w:r>
+        <w:t xml:space="preserve">). In addition to the broad 18 IC9 categories we broke out diabetes which is of particular interest from the other diagnoses within the immunity disorder group. We also preserved the “missing” values rather than include them in another category. For more </w:t>
+      </w:r>
+      <w:r>
+        <w:t>information on these groupings, see appendix section 2.</w:t>
       </w:r>
     </w:p>
     <w:p/>
     <w:p>
       <w:pPr>
         <w:ind w:left="360"/>
+      </w:pPr>
+      <w:r>
         <w:rPr>
           <w:u w:val="single"/>
         </w:rPr>
+        <w:t>max_glu_serum</w:t>
+      </w:r>
+      <w:r>
+        <w:t xml:space="preserve">: </w:t>
+      </w:r>
+      <w:r>
+        <w:t>This is a test with feature v</w:t>
+      </w:r>
+      <w:r>
+        <w:t>alues: “&gt;200,” “&gt;300,” “normal,” and “none” if not measured</w:t>
+      </w:r>
+      <w:r>
+        <w:t xml:space="preserve">. Rather than </w:t>
+      </w:r>
+      <w:r>
+        <w:t>one-hot encode we treated this feature as numeric with the ordering 0=None, 1=Normal, 2=&gt;200, and 3=&gt;300 with the idea that severity of results should be ordered.</w:t>
+      </w:r>
+    </w:p>
+    <w:p>
+      <w:pPr>
+        <w:ind w:left="360"/>
+      </w:pPr>
+    </w:p>
+    <w:p>
+      <w:pPr>
+        <w:ind w:left="360"/>
+      </w:pPr>
+    </w:p>
+    <w:p>
+      <w:pPr>
+        <w:ind w:left="360"/>
       </w:pPr>
       <w:r>
         <w:rPr>
           <w:u w:val="single"/>
         </w:rPr>
-        <w:t>Missing Values</w:t>
-      </w:r>
-    </w:p>
-    <w:p>
-      <w:pPr>
-        <w:ind w:left="360"/>
+        <w:t>A1Cresult</w:t>
+      </w:r>
+      <w:r>
+        <w:t xml:space="preserve">: </w:t>
+      </w:r>
+      <w:r>
+        <w:t>This is a test with feature v</w:t>
+      </w:r>
+      <w:r>
+        <w:t>alues: “&gt;200,” “&gt;300,” “normal,” and “none” if not measured</w:t>
+      </w:r>
+      <w:r>
+        <w:t>. Rather than one-hot encode we treated this feature as numeric with the ordering 0=None, 1=Normal, 2=&gt;</w:t>
+      </w:r>
+      <w:r>
+        <w:t>7</w:t>
+      </w:r>
+      <w:r>
+        <w:t>, and 3=&gt;</w:t>
+      </w:r>
+      <w:r>
+        <w:t>8</w:t>
+      </w:r>
+      <w:r>
+        <w:t xml:space="preserve"> with the idea that severity of results should be ordered.</w:t>
+      </w:r>
+    </w:p>
+    <w:p>
+      <w:pPr>
+        <w:ind w:left="360"/>
+      </w:pPr>
+    </w:p>
+    <w:p>
+      <w:pPr>
+        <w:ind w:left="360"/>
+      </w:pPr>
+    </w:p>
+    <w:p>
+      <w:pPr>
+        <w:ind w:left="360"/>
+      </w:pPr>
+      <w:r>
         <w:rPr>
           <w:u w:val="single"/>
         </w:rPr>
-      </w:pPr>
-    </w:p>
-    <w:p>
-      <w:pPr>
-        <w:ind w:left="360"/>
-      </w:pPr>
-      <w:r>
-        <w:t xml:space="preserve">Summarize features with missing values. Discuss imputation of each column, </w:t>
+        <w:t>M</w:t>
+      </w:r>
+      <w:r>
+        <w:rPr>
+          <w:u w:val="single"/>
+        </w:rPr>
+        <w:t>edication</w:t>
+      </w:r>
+      <w:r>
+        <w:rPr>
+          <w:u w:val="single"/>
+        </w:rPr>
+        <w:t>s</w:t>
+      </w:r>
+      <w:r>
+        <w:t xml:space="preserve">: </w:t>
+      </w:r>
+      <w:r>
+        <w:t xml:space="preserve">All 24 of these features </w:t>
+      </w:r>
+      <w:r>
+        <w:t>treated this feature as numeric with the ordering 0=No</w:t>
+      </w:r>
+      <w:r>
+        <w:t>t taken</w:t>
+      </w:r>
+      <w:r>
+        <w:t>, 1=</w:t>
+      </w:r>
+      <w:r>
+        <w:t>Dosage Down</w:t>
+      </w:r>
+      <w:r>
+        <w:t>, 2=</w:t>
+      </w:r>
+      <w:r>
+        <w:t xml:space="preserve"> Dosage Steady</w:t>
+      </w:r>
+      <w:r>
+        <w:t>, and 3=</w:t>
+      </w:r>
+      <w:r>
+        <w:t xml:space="preserve"> Dosage Up, </w:t>
+      </w:r>
+      <w:r>
+        <w:t xml:space="preserve">with the idea that </w:t>
+      </w:r>
+      <w:r>
+        <w:t>change</w:t>
+      </w:r>
+      <w:r>
+        <w:t xml:space="preserve"> of </w:t>
+      </w:r>
+      <w:r>
+        <w:t>dosage</w:t>
+      </w:r>
+      <w:r>
+        <w:t xml:space="preserve"> should be ordered.</w:t>
+      </w:r>
+    </w:p>
+    <w:p>
+      <w:pPr>
+        <w:ind w:left="360"/>
+      </w:pPr>
+    </w:p>
+    <w:p>
+      <w:pPr>
+        <w:ind w:left="360"/>
+      </w:pPr>
+      <w:r>
+        <w:rPr>
+          <w:u w:val="single"/>
+        </w:rPr>
+        <w:t>encounter_id &amp; patient_nbr</w:t>
+      </w:r>
+      <w:r>
+        <w:t xml:space="preserve">: </w:t>
+      </w:r>
+      <w:r>
+        <w:t>These</w:t>
+      </w:r>
+      <w:r>
+        <w:t xml:space="preserve"> identifier features </w:t>
+      </w:r>
+      <w:r>
+        <w:t xml:space="preserve">were dropped </w:t>
+      </w:r>
+      <w:r>
+        <w:t>from modeling set</w:t>
+      </w:r>
+      <w:r>
+        <w:t xml:space="preserve"> as they are unique and not predictors of </w:t>
+      </w:r>
+      <w:r>
+        <w:t>health status</w:t>
+      </w:r>
+    </w:p>
+    <w:p>
+      <w:pPr>
+        <w:ind w:left="360"/>
+      </w:pPr>
+    </w:p>
+    <w:p>
+      <w:pPr>
+        <w:ind w:left="360"/>
+      </w:pPr>
+      <w:r>
+        <w:rPr>
+          <w:u w:val="single"/>
+        </w:rPr>
+        <w:t>One-hot encoding</w:t>
+      </w:r>
+      <w:r>
+        <w:t xml:space="preserve">: After all processing summarized above the following categorical variables were one-hot encoded for modeling: </w:t>
+      </w:r>
+      <w:r>
+        <w:t>'race', 'gender', 'admission_type_id', 'discharge_disposition_id',</w:t>
+      </w:r>
+      <w:r>
+        <w:t xml:space="preserve"> </w:t>
+      </w:r>
+      <w:r>
+        <w:t>'admission_source_id',</w:t>
+      </w:r>
+      <w:r>
+        <w:t xml:space="preserve"> </w:t>
+      </w:r>
+      <w:r>
+        <w:t>'payer_code','</w:t>
+      </w:r>
+      <w:r>
+        <w:t xml:space="preserve"> </w:t>
+      </w:r>
+      <w:r>
+        <w:t>medical_specialty',</w:t>
+      </w:r>
+      <w:r>
+        <w:t xml:space="preserve"> </w:t>
+      </w:r>
+      <w:r>
+        <w:t>'change','</w:t>
+      </w:r>
+      <w:r>
+        <w:t xml:space="preserve"> </w:t>
+      </w:r>
+      <w:r>
+        <w:t>d</w:t>
+      </w:r>
+      <w:r>
+        <w:t>i</w:t>
+      </w:r>
+      <w:r>
+        <w:t>abetesMed','</w:t>
+      </w:r>
+      <w:r>
+        <w:t xml:space="preserve"> </w:t>
+      </w:r>
+      <w:r>
+        <w:t>diag_1_group',</w:t>
+      </w:r>
+      <w:r>
+        <w:t xml:space="preserve"> </w:t>
+      </w:r>
+      <w:r>
+        <w:t>'diag_2_group',</w:t>
+      </w:r>
+      <w:r>
+        <w:t xml:space="preserve"> </w:t>
+      </w:r>
+      <w:r>
+        <w:t>'diag_3_group'</w:t>
+      </w:r>
+    </w:p>
+    <w:p>
+      <w:pPr>
+        <w:ind w:left="360"/>
+      </w:pPr>
+    </w:p>
+    <w:p>
+      <w:pPr>
+        <w:ind w:left="360"/>
+      </w:pPr>
+    </w:p>
+    <w:p>
+      <w:pPr>
+        <w:ind w:left="360"/>
+      </w:pPr>
+    </w:p>
+    <w:p>
+      <w:pPr>
+        <w:ind w:left="360"/>
+      </w:pPr>
+    </w:p>
+    <w:p>
+      <w:pPr>
+        <w:rPr>
+          <w:sz w:val="28"/>
+          <w:szCs w:val="28"/>
+        </w:rPr>
+      </w:pPr>
+    </w:p>
+    <w:p>
+      <w:pPr>
+        <w:ind w:left="360"/>
+        <w:rPr>
+          <w:b/>
+          <w:bCs/>
+        </w:rPr>
+      </w:pPr>
+      <w:r>
+        <w:rPr>
+          <w:b/>
+          <w:bCs/>
+          <w:u w:val="single"/>
+        </w:rPr>
+        <w:lastRenderedPageBreak/>
+        <w:t>Target Variable</w:t>
+      </w:r>
+      <w:r>
+        <w:rPr>
+          <w:b/>
+          <w:bCs/>
+          <w:u w:val="single"/>
+        </w:rPr>
+        <w:t xml:space="preserve"> &amp; Class Imbalance</w:t>
+      </w:r>
+    </w:p>
+    <w:p>
+      <w:pPr>
+        <w:ind w:left="360"/>
+      </w:pPr>
+    </w:p>
+    <w:p>
+      <w:pPr>
+        <w:ind w:left="360"/>
+      </w:pPr>
+      <w:r>
+        <w:t>The target variable “readmission” has the categories: patients readmitted in less than 30 days, patients readmitted in more than 30 days, and patients not readmitted. The time frame of data was not provided, so it is unclear if the non-readmissions or the more than 30 days are bound on the upper end by 60 days, 90 days, or multiple years etc.</w:t>
+      </w:r>
+    </w:p>
+    <w:p>
+      <w:pPr>
+        <w:ind w:left="360"/>
+      </w:pPr>
+    </w:p>
+    <w:p>
+      <w:pPr>
+        <w:ind w:left="360"/>
+      </w:pPr>
+      <w:r>
+        <w:t xml:space="preserve">There is significant class imbalance in the target with just 11% of the observations in the </w:t>
+      </w:r>
+      <w:r>
+        <w:t>readmission less than 30 days category.</w:t>
+      </w:r>
+    </w:p>
+    <w:p>
+      <w:pPr>
+        <w:ind w:left="360"/>
+      </w:pPr>
+    </w:p>
+    <w:tbl>
+      <w:tblPr>
+        <w:tblStyle w:val="TableGrid"/>
+        <w:tblW w:w="0" w:type="auto"/>
+        <w:tblInd w:w="360" w:type="dxa"/>
+        <w:tblLook w:val="04A0" w:firstRow="1" w:lastRow="0" w:firstColumn="1" w:lastColumn="0" w:noHBand="0" w:noVBand="1"/>
+      </w:tblPr>
+      <w:tblGrid>
+        <w:gridCol w:w="1643"/>
+        <w:gridCol w:w="977"/>
+        <w:gridCol w:w="1469"/>
+      </w:tblGrid>
+      <w:tr>
+        <w:tc>
+          <w:tcPr>
+            <w:tcW w:w="1643" w:type="dxa"/>
+            <w:shd w:val="clear" w:color="auto" w:fill="E7E6E6" w:themeFill="background2"/>
+            <w:vAlign w:val="center"/>
+          </w:tcPr>
+          <w:p>
+            <w:pPr>
+              <w:jc w:val="center"/>
+              <w:rPr>
+                <w:b/>
+                <w:bCs/>
+              </w:rPr>
+            </w:pPr>
+            <w:r>
+              <w:rPr>
+                <w:b/>
+                <w:bCs/>
+                <w:color w:val="000000"/>
+              </w:rPr>
+              <w:t>Readmission</w:t>
+            </w:r>
+          </w:p>
+        </w:tc>
+        <w:tc>
+          <w:tcPr>
+            <w:tcW w:w="977" w:type="dxa"/>
+            <w:shd w:val="clear" w:color="auto" w:fill="E7E6E6" w:themeFill="background2"/>
+            <w:vAlign w:val="center"/>
+          </w:tcPr>
+          <w:p>
+            <w:pPr>
+              <w:jc w:val="center"/>
+              <w:rPr>
+                <w:b/>
+                <w:bCs/>
+              </w:rPr>
+            </w:pPr>
+            <w:r>
+              <w:rPr>
+                <w:b/>
+                <w:bCs/>
+                <w:color w:val="000000"/>
+              </w:rPr>
+              <w:t>Count</w:t>
+            </w:r>
+          </w:p>
+        </w:tc>
+        <w:tc>
+          <w:tcPr>
+            <w:tcW w:w="1469" w:type="dxa"/>
+            <w:shd w:val="clear" w:color="auto" w:fill="E7E6E6" w:themeFill="background2"/>
+            <w:vAlign w:val="center"/>
+          </w:tcPr>
+          <w:p>
+            <w:pPr>
+              <w:jc w:val="center"/>
+              <w:rPr>
+                <w:b/>
+                <w:bCs/>
+              </w:rPr>
+            </w:pPr>
+            <w:r>
+              <w:rPr>
+                <w:b/>
+                <w:bCs/>
+              </w:rPr>
+              <w:t>Percentage</w:t>
+            </w:r>
+          </w:p>
+        </w:tc>
+      </w:tr>
+      <w:tr>
+        <w:tc>
+          <w:tcPr>
+            <w:tcW w:w="1643" w:type="dxa"/>
+            <w:vAlign w:val="center"/>
+          </w:tcPr>
+          <w:p>
+            <w:pPr>
+              <w:jc w:val="both"/>
+              <w:rPr>
+                <w:sz w:val="22"/>
+                <w:szCs w:val="22"/>
+              </w:rPr>
+            </w:pPr>
+            <w:r>
+              <w:rPr>
+                <w:color w:val="000000"/>
+                <w:sz w:val="22"/>
+                <w:szCs w:val="22"/>
+              </w:rPr>
+              <w:t>NO</w:t>
+            </w:r>
+          </w:p>
+        </w:tc>
+        <w:tc>
+          <w:tcPr>
+            <w:tcW w:w="977" w:type="dxa"/>
+            <w:vAlign w:val="center"/>
+          </w:tcPr>
+          <w:p>
+            <w:pPr>
+              <w:jc w:val="right"/>
+              <w:rPr>
+                <w:sz w:val="22"/>
+                <w:szCs w:val="22"/>
+              </w:rPr>
+            </w:pPr>
+            <w:r>
+              <w:rPr>
+                <w:color w:val="000000"/>
+                <w:sz w:val="22"/>
+                <w:szCs w:val="22"/>
+              </w:rPr>
+              <w:t>54,864</w:t>
+            </w:r>
+          </w:p>
+        </w:tc>
+        <w:tc>
+          <w:tcPr>
+            <w:tcW w:w="1469" w:type="dxa"/>
+            <w:vAlign w:val="center"/>
+          </w:tcPr>
+          <w:p>
+            <w:pPr>
+              <w:jc w:val="right"/>
+              <w:rPr>
+                <w:sz w:val="22"/>
+                <w:szCs w:val="22"/>
+              </w:rPr>
+            </w:pPr>
+            <w:r>
+              <w:rPr>
+                <w:sz w:val="22"/>
+                <w:szCs w:val="22"/>
+              </w:rPr>
+              <w:t>54</w:t>
+            </w:r>
+            <w:r>
+              <w:rPr>
+                <w:sz w:val="22"/>
+                <w:szCs w:val="22"/>
+              </w:rPr>
+              <w:t>%</w:t>
+            </w:r>
+          </w:p>
+        </w:tc>
+      </w:tr>
+      <w:tr>
+        <w:tc>
+          <w:tcPr>
+            <w:tcW w:w="1643" w:type="dxa"/>
+            <w:vAlign w:val="center"/>
+          </w:tcPr>
+          <w:p>
+            <w:pPr>
+              <w:jc w:val="both"/>
+              <w:rPr>
+                <w:sz w:val="22"/>
+                <w:szCs w:val="22"/>
+              </w:rPr>
+            </w:pPr>
+            <w:r>
+              <w:rPr>
+                <w:color w:val="000000"/>
+                <w:sz w:val="22"/>
+                <w:szCs w:val="22"/>
+              </w:rPr>
+              <w:t>&gt; 30 days</w:t>
+            </w:r>
+          </w:p>
+        </w:tc>
+        <w:tc>
+          <w:tcPr>
+            <w:tcW w:w="977" w:type="dxa"/>
+            <w:vAlign w:val="center"/>
+          </w:tcPr>
+          <w:p>
+            <w:pPr>
+              <w:jc w:val="right"/>
+              <w:rPr>
+                <w:sz w:val="22"/>
+                <w:szCs w:val="22"/>
+              </w:rPr>
+            </w:pPr>
+            <w:r>
+              <w:rPr>
+                <w:color w:val="000000"/>
+                <w:sz w:val="22"/>
+                <w:szCs w:val="22"/>
+              </w:rPr>
+              <w:t>35,545</w:t>
+            </w:r>
+          </w:p>
+        </w:tc>
+        <w:tc>
+          <w:tcPr>
+            <w:tcW w:w="1469" w:type="dxa"/>
+            <w:vAlign w:val="center"/>
+          </w:tcPr>
+          <w:p>
+            <w:pPr>
+              <w:jc w:val="right"/>
+              <w:rPr>
+                <w:sz w:val="22"/>
+                <w:szCs w:val="22"/>
+              </w:rPr>
+            </w:pPr>
+            <w:r>
+              <w:rPr>
+                <w:sz w:val="22"/>
+                <w:szCs w:val="22"/>
+              </w:rPr>
+              <w:t>35</w:t>
+            </w:r>
+            <w:r>
+              <w:rPr>
+                <w:sz w:val="22"/>
+                <w:szCs w:val="22"/>
+              </w:rPr>
+              <w:t>%</w:t>
+            </w:r>
+          </w:p>
+        </w:tc>
+      </w:tr>
+      <w:tr>
+        <w:tc>
+          <w:tcPr>
+            <w:tcW w:w="1643" w:type="dxa"/>
+            <w:vAlign w:val="center"/>
+          </w:tcPr>
+          <w:p>
+            <w:pPr>
+              <w:jc w:val="both"/>
+              <w:rPr>
+                <w:sz w:val="22"/>
+                <w:szCs w:val="22"/>
+              </w:rPr>
+            </w:pPr>
+            <w:r>
+              <w:rPr>
+                <w:color w:val="000000"/>
+                <w:sz w:val="22"/>
+                <w:szCs w:val="22"/>
+              </w:rPr>
+              <w:t>&lt; 30 days</w:t>
+            </w:r>
+          </w:p>
+        </w:tc>
+        <w:tc>
+          <w:tcPr>
+            <w:tcW w:w="977" w:type="dxa"/>
+            <w:vAlign w:val="center"/>
+          </w:tcPr>
+          <w:p>
+            <w:pPr>
+              <w:jc w:val="right"/>
+              <w:rPr>
+                <w:sz w:val="22"/>
+                <w:szCs w:val="22"/>
+              </w:rPr>
+            </w:pPr>
+            <w:r>
+              <w:rPr>
+                <w:color w:val="000000"/>
+                <w:sz w:val="22"/>
+                <w:szCs w:val="22"/>
+              </w:rPr>
+              <w:t>11,357</w:t>
+            </w:r>
+          </w:p>
+        </w:tc>
+        <w:tc>
+          <w:tcPr>
+            <w:tcW w:w="1469" w:type="dxa"/>
+            <w:vAlign w:val="center"/>
+          </w:tcPr>
+          <w:p>
+            <w:pPr>
+              <w:jc w:val="right"/>
+              <w:rPr>
+                <w:sz w:val="22"/>
+                <w:szCs w:val="22"/>
+              </w:rPr>
+            </w:pPr>
+            <w:r>
+              <w:rPr>
+                <w:sz w:val="22"/>
+                <w:szCs w:val="22"/>
+              </w:rPr>
+              <w:t>11</w:t>
+            </w:r>
+            <w:r>
+              <w:rPr>
+                <w:sz w:val="22"/>
+                <w:szCs w:val="22"/>
+              </w:rPr>
+              <w:t>%</w:t>
+            </w:r>
+          </w:p>
+        </w:tc>
+      </w:tr>
+    </w:tbl>
+    <w:p>
+      <w:pPr>
+        <w:ind w:left="360"/>
+        <w:rPr>
+          <w:sz w:val="20"/>
+          <w:szCs w:val="20"/>
+        </w:rPr>
+      </w:pPr>
+      <w:r>
+        <w:rPr>
+          <w:sz w:val="20"/>
+          <w:szCs w:val="20"/>
+        </w:rPr>
+        <w:t xml:space="preserve">Figure </w:t>
+      </w:r>
+      <w:r>
+        <w:rPr>
+          <w:sz w:val="20"/>
+          <w:szCs w:val="20"/>
+        </w:rPr>
+        <w:t>2</w:t>
+      </w:r>
+      <w:r>
+        <w:rPr>
+          <w:sz w:val="20"/>
+          <w:szCs w:val="20"/>
+        </w:rPr>
+        <w:t xml:space="preserve">: </w:t>
+      </w:r>
+      <w:r>
+        <w:rPr>
+          <w:sz w:val="20"/>
+          <w:szCs w:val="20"/>
+        </w:rPr>
+        <w:t xml:space="preserve">Summary of </w:t>
+      </w:r>
+      <w:r>
+        <w:rPr>
+          <w:sz w:val="20"/>
+          <w:szCs w:val="20"/>
+        </w:rPr>
+        <w:t>observations in each readmission category</w:t>
+      </w:r>
+    </w:p>
+    <w:p>
+      <w:pPr>
+        <w:ind w:left="360"/>
+      </w:pPr>
+    </w:p>
+    <w:p>
+      <w:pPr>
+        <w:ind w:left="360"/>
+      </w:pPr>
+      <w:r>
+        <w:t>In order to deal with effects of this imbalance we used stratified splits so that the training and validation sets have approximately equal proportions of the three readmission classes. See our cross-validation method description below for more details.</w:t>
+      </w:r>
+    </w:p>
+    <w:p/>
+    <w:p>
+      <w:pPr>
+        <w:ind w:left="360"/>
+      </w:pPr>
+      <w:r>
+        <w:t xml:space="preserve">In addition to using stratified splits, we evaluated additional models using </w:t>
+      </w:r>
+      <w:r>
+        <w:t xml:space="preserve">SMOTE </w:t>
+      </w:r>
+      <w:r>
+        <w:t xml:space="preserve">from the python </w:t>
       </w:r>
       <w:proofErr w:type="spellStart"/>
       <w:proofErr w:type="gramStart"/>
       <w:r>
-        <w:t>ie.e</w:t>
+        <w:t>imblearn.over</w:t>
+      </w:r>
+      <w:proofErr w:type="gramEnd"/>
+      <w:r>
+        <w:t>_sampling</w:t>
       </w:r>
       <w:proofErr w:type="spellEnd"/>
+      <w:r>
+        <w:t xml:space="preserve"> package</w:t>
+      </w:r>
+      <w:r>
+        <w:t xml:space="preserve"> to </w:t>
+      </w:r>
+      <w:r>
+        <w:t>resampling</w:t>
+      </w:r>
+      <w:r>
+        <w:t xml:space="preserve"> </w:t>
+      </w:r>
+      <w:r>
+        <w:t>and</w:t>
+      </w:r>
+      <w:r>
+        <w:t xml:space="preserve"> balance the </w:t>
+      </w:r>
+      <w:r>
+        <w:t xml:space="preserve">observations in each </w:t>
+      </w:r>
+      <w:r>
+        <w:t xml:space="preserve">class </w:t>
+      </w:r>
+      <w:r>
+        <w:t>of a training set</w:t>
+      </w:r>
+      <w:r>
+        <w:t>.</w:t>
+      </w:r>
+    </w:p>
+    <w:p>
+      <w:pPr>
+        <w:ind w:left="360"/>
+      </w:pPr>
+    </w:p>
+    <w:p>
+      <w:pPr>
+        <w:ind w:left="360"/>
+      </w:pPr>
+      <w:r>
+        <w:t>Models of the original training set and the resampled training set will be compared for both performance and feature importance with particular attention to the validation set to ensure the resampled model is not overfitting</w:t>
+      </w:r>
+    </w:p>
+    <w:p>
+      <w:pPr>
+        <w:ind w:left="360"/>
+      </w:pPr>
+    </w:p>
+    <w:p>
+      <w:pPr>
+        <w:rPr>
+          <w:b/>
+          <w:bCs/>
+          <w:u w:val="single"/>
+        </w:rPr>
+      </w:pPr>
+      <w:r>
+        <w:rPr>
+          <w:b/>
+          <w:bCs/>
+          <w:u w:val="single"/>
+        </w:rPr>
+        <w:br w:type="page"/>
+      </w:r>
+    </w:p>
+    <w:p>
+      <w:pPr>
+        <w:ind w:left="360"/>
+        <w:rPr>
+          <w:b/>
+          <w:bCs/>
+          <w:u w:val="single"/>
+        </w:rPr>
+      </w:pPr>
+      <w:r>
+        <w:rPr>
+          <w:b/>
+          <w:bCs/>
+          <w:u w:val="single"/>
+        </w:rPr>
+        <w:lastRenderedPageBreak/>
+        <w:t>Expired Patients</w:t>
+      </w:r>
+    </w:p>
+    <w:p>
+      <w:pPr>
+        <w:ind w:left="360"/>
+        <w:rPr>
+          <w:b/>
+          <w:bCs/>
+          <w:u w:val="single"/>
+        </w:rPr>
+      </w:pPr>
+    </w:p>
+    <w:p>
+      <w:pPr>
+        <w:ind w:left="360"/>
+      </w:pPr>
+      <w:r>
+        <w:t>Exploratory data analysis shows that 3 categories (11,19,20) had zero patients readmitted. These discharge categories represent “expired” patients. Since death is a 100% certainty of not being readmitted, these rows were deleted from our modeling data set so that the weights and importance of other features are not affected.</w:t>
+      </w:r>
+    </w:p>
+    <w:p>
+      <w:pPr>
+        <w:ind w:left="360"/>
+      </w:pPr>
+    </w:p>
+    <w:p>
+      <w:pPr>
+        <w:ind w:left="360"/>
+      </w:pPr>
+      <w:r>
+        <w:t>Upon this realization we discussed also removing records who were discharged to hospice as this is typically an end</w:t>
+      </w:r>
+      <w:r>
+        <w:t>-</w:t>
+      </w:r>
+      <w:r>
+        <w:t>of</w:t>
+      </w:r>
+      <w:r>
+        <w:t>-</w:t>
+      </w:r>
+      <w:r>
+        <w:t xml:space="preserve">life </w:t>
+      </w:r>
+      <w:r>
+        <w:t>setting. (</w:t>
+      </w:r>
+      <w:proofErr w:type="gramStart"/>
+      <w:r>
+        <w:t>discharge</w:t>
+      </w:r>
       <w:proofErr w:type="gramEnd"/>
       <w:r>
-        <w:t xml:space="preserve"> drop weight fill NA with “missing” for others and why we chose that</w:t>
-      </w:r>
-    </w:p>
-    <w:p>
-      <w:pPr>
-        <w:ind w:left="360"/>
-      </w:pPr>
-    </w:p>
-    <w:p>
-      <w:pPr>
-        <w:ind w:left="360"/>
-      </w:pPr>
-      <w:r>
-        <w:rPr>
+        <w:t xml:space="preserve"> codes 13,14</w:t>
+      </w:r>
+      <w:r>
+        <w:t xml:space="preserve">). </w:t>
+      </w:r>
+      <w:proofErr w:type="gramStart"/>
+      <w:r>
+        <w:t>However</w:t>
+      </w:r>
+      <w:proofErr w:type="gramEnd"/>
+      <w:r>
+        <w:t xml:space="preserve"> the figure below shows that some hospice patients to get readmitted to the hospital, so the records were included in our models.</w:t>
+      </w:r>
+    </w:p>
+    <w:p>
+      <w:pPr>
+        <w:ind w:left="360"/>
+      </w:pPr>
+    </w:p>
+    <w:p>
+      <w:pPr>
+        <w:ind w:firstLine="360"/>
+      </w:pPr>
+      <w:r>
+        <w:rPr>
+          <w:noProof/>
+        </w:rPr>
+        <w:drawing>
+          <wp:inline distT="0" distB="0" distL="0" distR="0" wp14:anchorId="6C1C91F2" wp14:editId="2D23DCAB">
+            <wp:extent cx="3027814" cy="2594345"/>
+            <wp:effectExtent l="0" t="0" r="0" b="0"/>
+            <wp:docPr id="21" name="Picture 21"/>
+            <wp:cNvGraphicFramePr>
+              <a:graphicFrameLocks xmlns:a="http://schemas.openxmlformats.org/drawingml/2006/main" noChangeAspect="1"/>
+            </wp:cNvGraphicFramePr>
+            <a:graphic xmlns:a="http://schemas.openxmlformats.org/drawingml/2006/main">
+              <a:graphicData uri="http://schemas.openxmlformats.org/drawingml/2006/picture">
+                <pic:pic xmlns:pic="http://schemas.openxmlformats.org/drawingml/2006/picture">
+                  <pic:nvPicPr>
+                    <pic:cNvPr id="21" name="Picture 21"/>
+                    <pic:cNvPicPr/>
+                  </pic:nvPicPr>
+                  <pic:blipFill>
+                    <a:blip r:embed="rId6">
+                      <a:extLst>
+                        <a:ext uri="{28A0092B-C50C-407E-A947-70E740481C1C}">
+                          <a14:useLocalDpi xmlns:a14="http://schemas.microsoft.com/office/drawing/2010/main" val="0"/>
+                        </a:ext>
+                      </a:extLst>
+                    </a:blip>
+                    <a:stretch>
+                      <a:fillRect/>
+                    </a:stretch>
+                  </pic:blipFill>
+                  <pic:spPr>
+                    <a:xfrm>
+                      <a:off x="0" y="0"/>
+                      <a:ext cx="3042371" cy="2606818"/>
+                    </a:xfrm>
+                    <a:prstGeom prst="rect">
+                      <a:avLst/>
+                    </a:prstGeom>
+                  </pic:spPr>
+                </pic:pic>
+              </a:graphicData>
+            </a:graphic>
+          </wp:inline>
+        </w:drawing>
+      </w:r>
+    </w:p>
+    <w:p>
+      <w:pPr>
+        <w:ind w:left="360"/>
+        <w:rPr>
+          <w:sz w:val="20"/>
+          <w:szCs w:val="20"/>
+        </w:rPr>
+      </w:pPr>
+      <w:r>
+        <w:rPr>
+          <w:sz w:val="20"/>
+          <w:szCs w:val="20"/>
+        </w:rPr>
+        <w:t xml:space="preserve">Figure </w:t>
+      </w:r>
+      <w:r>
+        <w:rPr>
+          <w:sz w:val="20"/>
+          <w:szCs w:val="20"/>
+        </w:rPr>
+        <w:t>3</w:t>
+      </w:r>
+      <w:r>
+        <w:rPr>
+          <w:sz w:val="20"/>
+          <w:szCs w:val="20"/>
+        </w:rPr>
+        <w:t xml:space="preserve">: </w:t>
+      </w:r>
+      <w:r>
+        <w:rPr>
+          <w:sz w:val="20"/>
+          <w:szCs w:val="20"/>
+        </w:rPr>
+        <w:t>Readmission Rates by discharge type – expired patients 0%</w:t>
+      </w:r>
+    </w:p>
+    <w:p>
+      <w:pPr>
+        <w:ind w:firstLine="360"/>
+      </w:pPr>
+    </w:p>
+    <w:p>
+      <w:pPr>
+        <w:ind w:left="360"/>
+      </w:pPr>
+    </w:p>
+    <w:p>
+      <w:pPr>
+        <w:ind w:left="360"/>
+        <w:rPr>
+          <w:b/>
+          <w:bCs/>
+        </w:rPr>
+      </w:pPr>
+      <w:r>
+        <w:rPr>
+          <w:b/>
+          <w:bCs/>
           <w:u w:val="single"/>
         </w:rPr>
-        <w:t>Duplicate Observations</w:t>
-      </w:r>
-    </w:p>
-    <w:p>
-      <w:pPr>
-        <w:ind w:left="360"/>
-      </w:pPr>
-    </w:p>
-    <w:p>
-      <w:pPr>
-        <w:ind w:left="360"/>
-      </w:pPr>
-      <w:r>
-        <w:t>Have not checked this yet, we should and discuss</w:t>
-      </w:r>
-    </w:p>
-    <w:p>
-      <w:pPr>
-        <w:ind w:left="360"/>
-      </w:pPr>
-    </w:p>
-    <w:p>
-      <w:pPr>
-        <w:ind w:left="360"/>
-      </w:pPr>
-      <w:r>
-        <w:rPr>
+        <w:t>Standardizing data</w:t>
+      </w:r>
+    </w:p>
+    <w:p>
+      <w:pPr>
+        <w:ind w:left="360"/>
+      </w:pPr>
+    </w:p>
+    <w:p>
+      <w:pPr>
+        <w:ind w:left="360"/>
+        <w:rPr>
+          <w:rFonts w:eastAsiaTheme="minorHAnsi"/>
+        </w:rPr>
+      </w:pPr>
+      <w:r>
+        <w:t xml:space="preserve">In order to determine which features are most important to predicting the critical temperature, we scaled </w:t>
+      </w:r>
+      <w:r>
+        <w:t xml:space="preserve">the data so that the regression weights can be compared. We </w:t>
+      </w:r>
+      <w:r>
+        <w:rPr>
+          <w:rFonts w:eastAsiaTheme="minorHAnsi"/>
+        </w:rPr>
+        <w:t>scaled all features to a mean of zero scaled to unit variance.</w:t>
+      </w:r>
+      <w:r>
+        <w:rPr>
+          <w:rFonts w:eastAsiaTheme="minorHAnsi"/>
+        </w:rPr>
+        <w:t xml:space="preserve"> Scikit learn </w:t>
+      </w:r>
+      <w:proofErr w:type="spellStart"/>
+      <w:r>
+        <w:rPr>
+          <w:rFonts w:eastAsiaTheme="minorHAnsi"/>
+        </w:rPr>
+        <w:t>StandardScaler</w:t>
+      </w:r>
+      <w:proofErr w:type="spellEnd"/>
+      <w:r>
+        <w:rPr>
+          <w:rFonts w:eastAsiaTheme="minorHAnsi"/>
+        </w:rPr>
+        <w:t xml:space="preserve"> function has been used to scale the data points. </w:t>
+      </w:r>
+    </w:p>
+    <w:p>
+      <w:pPr>
+        <w:ind w:left="360"/>
+        <w:rPr>
+          <w:rFonts w:eastAsiaTheme="minorHAnsi"/>
+        </w:rPr>
+      </w:pPr>
+    </w:p>
+    <w:p>
+      <w:pPr>
+        <w:ind w:left="360"/>
+      </w:pPr>
+    </w:p>
+    <w:p>
+      <w:pPr>
+        <w:ind w:left="360"/>
+        <w:rPr>
+          <w:b/>
+          <w:bCs/>
           <w:u w:val="single"/>
         </w:rPr>
-        <w:t>Categorical Variables</w:t>
-      </w:r>
-    </w:p>
-    <w:p>
-      <w:pPr>
-        <w:ind w:left="360"/>
-      </w:pPr>
-    </w:p>
-    <w:p>
-      <w:pPr>
-        <w:ind w:left="360"/>
-      </w:pPr>
-      <w:r>
-        <w:t xml:space="preserve">Discuss category level reductions on each </w:t>
+      </w:pPr>
+      <w:r>
+        <w:rPr>
+          <w:b/>
+          <w:bCs/>
+          <w:u w:val="single"/>
+        </w:rPr>
+        <w:t>Cross Validation</w:t>
+      </w:r>
+    </w:p>
+    <w:p>
+      <w:pPr>
+        <w:ind w:left="360"/>
+      </w:pPr>
+    </w:p>
+    <w:p>
+      <w:pPr>
+        <w:ind w:left="360"/>
+      </w:pPr>
+      <w:r>
+        <w:t>In order to compare the models for overfitting, we first set aside 10% of the data into a validation set (</w:t>
+      </w:r>
+      <w:r>
+        <w:t xml:space="preserve">stratified </w:t>
+      </w:r>
+      <w:r>
+        <w:t>shuffled data to get random observations</w:t>
+      </w:r>
+      <w:r>
+        <w:t xml:space="preserve"> with similar proportion of records in the target classes</w:t>
+      </w:r>
+      <w:r>
+        <w:t>). After our model hyperparameters are tuned on the training set, we will compare performance metrics of the model on this unseen data.</w:t>
+      </w:r>
+    </w:p>
+    <w:p>
+      <w:pPr>
+        <w:ind w:left="360"/>
+      </w:pPr>
+    </w:p>
+    <w:p>
+      <w:pPr>
+        <w:ind w:left="360"/>
+      </w:pPr>
+      <w:r>
+        <w:t>For the training data</w:t>
+      </w:r>
+      <w:r>
+        <w:t xml:space="preserve"> used to build models</w:t>
+      </w:r>
+      <w:r>
+        <w:t xml:space="preserve">, we used </w:t>
+      </w:r>
+      <w:proofErr w:type="spellStart"/>
+      <w:r>
+        <w:t>StratifiedKFold</w:t>
+      </w:r>
+      <w:proofErr w:type="spellEnd"/>
+      <w:r>
+        <w:t xml:space="preserve"> </w:t>
+      </w:r>
+      <w:r>
+        <w:t xml:space="preserve">cross validation </w:t>
+      </w:r>
+      <w:r>
+        <w:t xml:space="preserve">with </w:t>
+      </w:r>
+      <w:r>
+        <w:t>10-fold</w:t>
+      </w:r>
+      <w:r>
+        <w:t>s for</w:t>
+      </w:r>
+      <w:r>
+        <w:t xml:space="preserve"> cross validation </w:t>
+      </w:r>
+      <w:r>
+        <w:t xml:space="preserve">and the </w:t>
+      </w:r>
+      <w:r>
+        <w:t>mean accuracy</w:t>
+      </w:r>
+      <w:r>
+        <w:t xml:space="preserve"> across the folds for model tuning.</w:t>
+      </w:r>
+      <w:r>
+        <w:t xml:space="preserve"> </w:t>
+      </w:r>
+      <w:r>
+        <w:t xml:space="preserve">In </w:t>
+      </w:r>
+      <w:r>
+        <w:lastRenderedPageBreak/>
+        <w:t xml:space="preserve">addition to </w:t>
+      </w:r>
+      <w:r>
+        <w:t>accuracy</w:t>
+      </w:r>
+      <w:r>
+        <w:t xml:space="preserve">, we will also summarize the </w:t>
+      </w:r>
+      <w:r>
+        <w:t>precision and recall for each class</w:t>
+      </w:r>
+      <w:r>
+        <w:t>,</w:t>
+      </w:r>
+      <w:r>
+        <w:t xml:space="preserve"> </w:t>
+      </w:r>
+      <w:r>
+        <w:t>for comparison.</w:t>
+      </w:r>
+    </w:p>
+    <w:p>
+      <w:pPr>
+        <w:ind w:left="360"/>
+      </w:pPr>
+    </w:p>
+    <w:p>
+      <w:pPr>
+        <w:ind w:left="360"/>
+      </w:pPr>
+      <w:r>
+        <w:t xml:space="preserve">Particular attention will be focused on the validation set </w:t>
+      </w:r>
+      <w:r>
+        <w:t>results to check for overfitting on the re-sampled data model</w:t>
+      </w:r>
+    </w:p>
+    <w:p/>
+    <w:p>
+      <w:pPr>
+        <w:ind w:left="360"/>
+        <w:rPr>
+          <w:b/>
+          <w:bCs/>
+          <w:u w:val="single"/>
+        </w:rPr>
+      </w:pPr>
+      <w:r>
+        <w:rPr>
+          <w:b/>
+          <w:bCs/>
+          <w:u w:val="single"/>
+        </w:rPr>
+        <w:t>Logistic Regression modeling</w:t>
+      </w:r>
+    </w:p>
+    <w:p>
+      <w:pPr>
+        <w:ind w:left="360"/>
+        <w:rPr>
+          <w:b/>
+          <w:bCs/>
+          <w:u w:val="single"/>
+        </w:rPr>
+      </w:pPr>
+    </w:p>
+    <w:p>
+      <w:pPr>
+        <w:ind w:left="360"/>
+      </w:pPr>
+      <w:r>
+        <w:t xml:space="preserve">For prediction of </w:t>
       </w:r>
       <w:proofErr w:type="gramStart"/>
       <w:r>
-        <w:t>features</w:t>
+        <w:t>classifications</w:t>
       </w:r>
       <w:proofErr w:type="gramEnd"/>
       <w:r>
-        <w:t xml:space="preserve"> and which were treated as ordinal like age</w:t>
-      </w:r>
-    </w:p>
-    <w:p>
-      <w:pPr>
-        <w:ind w:left="360"/>
-      </w:pPr>
-    </w:p>
-    <w:p>
-      <w:pPr>
-        <w:ind w:left="360"/>
-      </w:pPr>
-      <w:r>
-        <w:rPr>
-          <w:u w:val="single"/>
-        </w:rPr>
-        <w:t>Standardizing data</w:t>
-      </w:r>
-    </w:p>
-    <w:p>
-      <w:pPr>
-        <w:ind w:left="360"/>
-      </w:pPr>
-    </w:p>
-    <w:p>
-      <w:pPr>
-        <w:ind w:left="360"/>
-        <w:rPr>
-          <w:rFonts w:asciiTheme="minorHAnsi" w:eastAsiaTheme="minorHAnsi" w:hAnsiTheme="minorHAnsi" w:cstheme="minorBidi"/>
-        </w:rPr>
-      </w:pPr>
-      <w:r>
-        <w:t xml:space="preserve">In order to determine which features are most important to predicting the critical temperature, we scaled </w:t>
-      </w:r>
-      <w:r>
-        <w:t xml:space="preserve">the data so that the regression weights can be compared. We </w:t>
-      </w:r>
-      <w:r>
-        <w:rPr>
-          <w:rFonts w:asciiTheme="minorHAnsi" w:eastAsiaTheme="minorHAnsi" w:hAnsiTheme="minorHAnsi" w:cstheme="minorBidi"/>
-        </w:rPr>
-        <w:t>scal</w:t>
-      </w:r>
-      <w:r>
-        <w:rPr>
-          <w:rFonts w:asciiTheme="minorHAnsi" w:eastAsiaTheme="minorHAnsi" w:hAnsiTheme="minorHAnsi" w:cstheme="minorBidi"/>
-        </w:rPr>
-        <w:t>ed all features to a mean of zero scaled to</w:t>
-      </w:r>
-      <w:r>
-        <w:rPr>
-          <w:rFonts w:asciiTheme="minorHAnsi" w:eastAsiaTheme="minorHAnsi" w:hAnsiTheme="minorHAnsi" w:cstheme="minorBidi"/>
-        </w:rPr>
-        <w:t xml:space="preserve"> unit variance</w:t>
-      </w:r>
-      <w:r>
-        <w:rPr>
-          <w:rFonts w:asciiTheme="minorHAnsi" w:eastAsiaTheme="minorHAnsi" w:hAnsiTheme="minorHAnsi" w:cstheme="minorBidi"/>
-        </w:rPr>
-        <w:t>.</w:t>
-      </w:r>
-      <w:r>
-        <w:rPr>
-          <w:rFonts w:asciiTheme="minorHAnsi" w:eastAsiaTheme="minorHAnsi" w:hAnsiTheme="minorHAnsi" w:cstheme="minorBidi"/>
-        </w:rPr>
+        <w:t xml:space="preserve"> we used the </w:t>
+      </w:r>
+      <w:proofErr w:type="spellStart"/>
+      <w:r>
+        <w:t>sklearn</w:t>
+      </w:r>
+      <w:proofErr w:type="spellEnd"/>
+      <w:r>
         <w:t xml:space="preserve"> </w:t>
       </w:r>
-      <w:r>
-        <w:rPr>
-          <w:rFonts w:asciiTheme="minorHAnsi" w:eastAsiaTheme="minorHAnsi" w:hAnsiTheme="minorHAnsi" w:cstheme="minorBidi"/>
-        </w:rPr>
-        <w:t xml:space="preserve">Scikit learn </w:t>
-      </w:r>
       <w:proofErr w:type="spellStart"/>
       <w:r>
-        <w:rPr>
-          <w:rFonts w:asciiTheme="minorHAnsi" w:eastAsiaTheme="minorHAnsi" w:hAnsiTheme="minorHAnsi" w:cstheme="minorBidi"/>
-        </w:rPr>
-        <w:t>StandardScaler</w:t>
+        <w:t>LogisticRegression</w:t>
       </w:r>
       <w:proofErr w:type="spellEnd"/>
       <w:r>
-        <w:rPr>
-          <w:rFonts w:asciiTheme="minorHAnsi" w:eastAsiaTheme="minorHAnsi" w:hAnsiTheme="minorHAnsi" w:cstheme="minorBidi"/>
-        </w:rPr>
-        <w:t xml:space="preserve"> function has been used to scale the data points. </w:t>
-      </w:r>
-    </w:p>
-    <w:p>
-      <w:pPr>
-        <w:ind w:left="360"/>
-        <w:rPr>
-          <w:rFonts w:asciiTheme="minorHAnsi" w:eastAsiaTheme="minorHAnsi" w:hAnsiTheme="minorHAnsi" w:cstheme="minorBidi"/>
-        </w:rPr>
-      </w:pPr>
-    </w:p>
-    <w:p>
-      <w:pPr>
-        <w:ind w:left="360"/>
-      </w:pPr>
-      <w:r>
-        <w:br w:type="page"/>
-      </w:r>
-      <w:r>
-        <w:rPr>
-          <w:u w:val="single"/>
-        </w:rPr>
-        <w:lastRenderedPageBreak/>
-        <w:t>Target Variable</w:t>
-      </w:r>
-    </w:p>
-    <w:p>
-      <w:pPr>
-        <w:ind w:left="360"/>
-      </w:pPr>
-    </w:p>
-    <w:p>
-      <w:pPr>
-        <w:ind w:left="360"/>
-      </w:pPr>
-      <w:r>
-        <w:t>Summarize Imbalance in classes of target</w:t>
-      </w:r>
-    </w:p>
-    <w:p>
-      <w:pPr>
-        <w:ind w:left="360"/>
-      </w:pPr>
-    </w:p>
-    <w:p>
-      <w:pPr>
-        <w:ind w:left="360"/>
-      </w:pPr>
-      <w:r>
-        <w:t>Discuss using stratified splits for both training and validation</w:t>
-      </w:r>
-    </w:p>
-    <w:p>
-      <w:pPr>
-        <w:ind w:left="360"/>
-      </w:pPr>
-    </w:p>
-    <w:p>
-      <w:pPr>
-        <w:ind w:left="360"/>
-      </w:pPr>
-      <w:r>
-        <w:t>Discuss using SMOTE resampling</w:t>
-      </w:r>
-    </w:p>
-    <w:p>
-      <w:pPr>
-        <w:ind w:left="360"/>
-      </w:pPr>
-    </w:p>
-    <w:p>
-      <w:pPr>
-        <w:ind w:left="360"/>
-        <w:rPr>
-          <w:u w:val="single"/>
-        </w:rPr>
-      </w:pPr>
-      <w:r>
-        <w:rPr>
-          <w:u w:val="single"/>
-        </w:rPr>
-        <w:t>Cross Validation</w:t>
-      </w:r>
-    </w:p>
-    <w:p>
-      <w:pPr>
-        <w:ind w:left="360"/>
-      </w:pPr>
-    </w:p>
-    <w:p>
-      <w:pPr>
-        <w:ind w:left="360"/>
-      </w:pPr>
-      <w:r>
-        <w:t>In order to compare the models for overfitting, we first set aside 10% of the data into a validation set (shuffled data to get random observations). After our model hyperparameters are tuned on the training set, we will compare performance metrics of the model on this unseen data.</w:t>
-      </w:r>
-    </w:p>
-    <w:p>
-      <w:pPr>
-        <w:ind w:left="360"/>
-      </w:pPr>
-    </w:p>
-    <w:p>
-      <w:pPr>
-        <w:ind w:left="360"/>
-      </w:pPr>
-      <w:r>
-        <w:t xml:space="preserve">For the training data, we used 10-fold cross validation </w:t>
-      </w:r>
-      <w:r>
-        <w:t xml:space="preserve">and the </w:t>
-      </w:r>
-      <w:r>
-        <w:t>mean accuracy</w:t>
-      </w:r>
-      <w:r>
-        <w:t xml:space="preserve"> across the folds for model </w:t>
-      </w:r>
-      <w:proofErr w:type="spellStart"/>
-      <w:proofErr w:type="gramStart"/>
-      <w:r>
-        <w:t>tuning.In</w:t>
-      </w:r>
-      <w:proofErr w:type="spellEnd"/>
-      <w:proofErr w:type="gramEnd"/>
-      <w:r>
-        <w:t xml:space="preserve"> addition to </w:t>
-      </w:r>
-      <w:r>
-        <w:t>accuracy</w:t>
-      </w:r>
-      <w:r>
-        <w:t xml:space="preserve">, we will also summarize the </w:t>
-      </w:r>
-      <w:r>
-        <w:t>precision and recall for each class</w:t>
-      </w:r>
-      <w:r>
-        <w:t>,</w:t>
-      </w:r>
-      <w:r>
-        <w:t xml:space="preserve"> </w:t>
-      </w:r>
-      <w:r>
-        <w:t>for comparison.</w:t>
+        <w:t xml:space="preserve"> package with the “saga” solver so that elastic net regularization could be used to minimize risks of overfitting.</w:t>
+      </w:r>
+    </w:p>
+    <w:p>
+      <w:pPr>
+        <w:ind w:left="360"/>
+      </w:pPr>
+    </w:p>
+    <w:p>
+      <w:pPr>
+        <w:ind w:left="360"/>
+      </w:pPr>
+      <w:r>
+        <w:t>Grid searches were used to tune hyperparameters individually for models using the original records versus the SMOTE resampled records.</w:t>
       </w:r>
     </w:p>
     <w:p>
@@ -519,13 +2709,75 @@
         <w:ind w:left="360"/>
       </w:pPr>
       <w:r>
-        <w:t>Discuss regularization explored but did not improve model.</w:t>
-      </w:r>
-    </w:p>
-    <w:p>
-      <w:pPr>
-        <w:ind w:left="360"/>
-      </w:pPr>
+        <w:t>The optimized base model using original observations for training was able to classify the 3 classes with an overall accuracy of 58%. As expected, the majority class had higher precision and recall than the minority classes. The readmitted less than 30 days class particularly had extremely poor recall at 2% and concerningly low 4% f1-score.</w:t>
+      </w:r>
+    </w:p>
+    <w:p>
+      <w:pPr>
+        <w:ind w:left="360"/>
+      </w:pPr>
+    </w:p>
+    <w:p>
+      <w:pPr>
+        <w:ind w:left="360"/>
+      </w:pPr>
+      <w:r>
+        <w:t>The second model with resampling to balance the observation counts by class, significantly improved the</w:t>
+      </w:r>
+      <w:r>
+        <w:t xml:space="preserve"> minority class recall to 42% and f-1 score to 26% however it came at the expense of overall accuracy which dropped to 49%.</w:t>
+      </w:r>
+    </w:p>
+    <w:p>
+      <w:pPr>
+        <w:ind w:left="360"/>
+      </w:pPr>
+    </w:p>
+    <w:p>
+      <w:pPr>
+        <w:ind w:left="360" w:firstLine="360"/>
+        <w:rPr>
+          <w:sz w:val="28"/>
+          <w:szCs w:val="28"/>
+        </w:rPr>
+      </w:pPr>
+      <w:r>
+        <w:tab/>
+      </w:r>
+      <w:r>
+        <w:tab/>
+      </w:r>
+      <w:r>
+        <w:tab/>
+      </w:r>
+      <w:r>
+        <w:rPr>
+          <w:sz w:val="28"/>
+          <w:szCs w:val="28"/>
+        </w:rPr>
+        <w:t>Classification Performance Summ</w:t>
+      </w:r>
+      <w:r>
+        <w:rPr>
+          <w:sz w:val="28"/>
+          <w:szCs w:val="28"/>
+        </w:rPr>
+        <w:t>a</w:t>
+      </w:r>
+      <w:r>
+        <w:rPr>
+          <w:sz w:val="28"/>
+          <w:szCs w:val="28"/>
+        </w:rPr>
+        <w:t>ry</w:t>
+      </w:r>
+      <w:r>
+        <w:rPr>
+          <w:sz w:val="28"/>
+          <w:szCs w:val="28"/>
+        </w:rPr>
+        <w:tab/>
+      </w:r>
     </w:p>
     <w:p>
       <w:pPr>
@@ -539,7 +2791,596 @@
         </w:rPr>
       </w:pPr>
       <w:r>
-        <w:t>Initial model showed dispositions for expired patients as most important. Removed those records and re-ran. Minimal loss in classification performance and better look at important features</w:t>
+        <w:rPr>
+          <w:sz w:val="28"/>
+          <w:szCs w:val="28"/>
+        </w:rPr>
+        <w:drawing>
+          <wp:inline distT="0" distB="0" distL="0" distR="0" wp14:anchorId="0FC4DDB2" wp14:editId="50E2B1E1">
+            <wp:extent cx="5486400" cy="1512863"/>
+            <wp:effectExtent l="0" t="0" r="0" b="0"/>
+            <wp:docPr id="1" name="Picture 1"/>
+            <wp:cNvGraphicFramePr>
+              <a:graphicFrameLocks xmlns:a="http://schemas.openxmlformats.org/drawingml/2006/main" noChangeAspect="1"/>
+            </wp:cNvGraphicFramePr>
+            <a:graphic xmlns:a="http://schemas.openxmlformats.org/drawingml/2006/main">
+              <a:graphicData uri="http://schemas.openxmlformats.org/drawingml/2006/picture">
+                <pic:pic xmlns:pic="http://schemas.openxmlformats.org/drawingml/2006/picture">
+                  <pic:nvPicPr>
+                    <pic:cNvPr id="1" name=""/>
+                    <pic:cNvPicPr/>
+                  </pic:nvPicPr>
+                  <pic:blipFill>
+                    <a:blip r:embed="rId7"/>
+                    <a:stretch>
+                      <a:fillRect/>
+                    </a:stretch>
+                  </pic:blipFill>
+                  <pic:spPr>
+                    <a:xfrm>
+                      <a:off x="0" y="0"/>
+                      <a:ext cx="5513394" cy="1520306"/>
+                    </a:xfrm>
+                    <a:prstGeom prst="rect">
+                      <a:avLst/>
+                    </a:prstGeom>
+                  </pic:spPr>
+                </pic:pic>
+              </a:graphicData>
+            </a:graphic>
+          </wp:inline>
+        </w:drawing>
+      </w:r>
+    </w:p>
+    <w:p>
+      <w:pPr>
+        <w:ind w:left="360"/>
+        <w:rPr>
+          <w:sz w:val="20"/>
+          <w:szCs w:val="20"/>
+        </w:rPr>
+      </w:pPr>
+      <w:r>
+        <w:rPr>
+          <w:sz w:val="20"/>
+          <w:szCs w:val="20"/>
+        </w:rPr>
+        <w:t xml:space="preserve">Figure </w:t>
+      </w:r>
+      <w:r>
+        <w:rPr>
+          <w:sz w:val="20"/>
+          <w:szCs w:val="20"/>
+        </w:rPr>
+        <w:t>4</w:t>
+      </w:r>
+      <w:r>
+        <w:rPr>
+          <w:sz w:val="20"/>
+          <w:szCs w:val="20"/>
+        </w:rPr>
+        <w:t xml:space="preserve">: </w:t>
+      </w:r>
+      <w:r>
+        <w:rPr>
+          <w:sz w:val="20"/>
+          <w:szCs w:val="20"/>
+        </w:rPr>
+        <w:t>Classification Performance metrics for original and resampled training data models</w:t>
+      </w:r>
+    </w:p>
+    <w:p>
+      <w:pPr>
+        <w:ind w:left="360"/>
+        <w:rPr>
+          <w:b/>
+          <w:bCs/>
+          <w:sz w:val="28"/>
+          <w:szCs w:val="28"/>
+          <w:u w:val="single"/>
+        </w:rPr>
+      </w:pPr>
+    </w:p>
+    <w:p>
+      <w:pPr>
+        <w:ind w:left="360"/>
+        <w:rPr>
+          <w:b/>
+          <w:bCs/>
+          <w:sz w:val="28"/>
+          <w:szCs w:val="28"/>
+          <w:u w:val="single"/>
+        </w:rPr>
+      </w:pPr>
+    </w:p>
+    <w:p>
+      <w:pPr>
+        <w:ind w:left="360" w:firstLine="360"/>
+        <w:rPr>
+          <w:sz w:val="28"/>
+          <w:szCs w:val="28"/>
+        </w:rPr>
+      </w:pPr>
+      <w:r>
+        <w:rPr>
+          <w:sz w:val="28"/>
+          <w:szCs w:val="28"/>
+        </w:rPr>
+        <w:t>Original observations</w:t>
+      </w:r>
+      <w:r>
+        <w:rPr>
+          <w:sz w:val="28"/>
+          <w:szCs w:val="28"/>
+        </w:rPr>
+        <w:tab/>
+      </w:r>
+      <w:r>
+        <w:rPr>
+          <w:sz w:val="28"/>
+          <w:szCs w:val="28"/>
+        </w:rPr>
+        <w:tab/>
+      </w:r>
+      <w:r>
+        <w:rPr>
+          <w:sz w:val="28"/>
+          <w:szCs w:val="28"/>
+        </w:rPr>
+        <w:tab/>
+        <w:t>Resampled observations</w:t>
+      </w:r>
+    </w:p>
+    <w:p>
+      <w:pPr>
+        <w:ind w:left="360"/>
+        <w:rPr>
+          <w:b/>
+          <w:bCs/>
+          <w:sz w:val="28"/>
+          <w:szCs w:val="28"/>
+          <w:u w:val="single"/>
+        </w:rPr>
+      </w:pPr>
+      <w:r>
+        <w:rPr>
+          <w:sz w:val="28"/>
+          <w:szCs w:val="28"/>
+        </w:rPr>
+        <w:drawing>
+          <wp:inline distT="0" distB="0" distL="0" distR="0" wp14:anchorId="7E000448" wp14:editId="140B78A6">
+            <wp:extent cx="2283761" cy="1690576"/>
+            <wp:effectExtent l="0" t="0" r="2540" b="0"/>
+            <wp:docPr id="22" name="Picture 22"/>
+            <wp:cNvGraphicFramePr>
+              <a:graphicFrameLocks xmlns:a="http://schemas.openxmlformats.org/drawingml/2006/main" noChangeAspect="1"/>
+            </wp:cNvGraphicFramePr>
+            <a:graphic xmlns:a="http://schemas.openxmlformats.org/drawingml/2006/main">
+              <a:graphicData uri="http://schemas.openxmlformats.org/drawingml/2006/picture">
+                <pic:pic xmlns:pic="http://schemas.openxmlformats.org/drawingml/2006/picture">
+                  <pic:nvPicPr>
+                    <pic:cNvPr id="1" name=""/>
+                    <pic:cNvPicPr/>
+                  </pic:nvPicPr>
+                  <pic:blipFill>
+                    <a:blip r:embed="rId8"/>
+                    <a:stretch>
+                      <a:fillRect/>
+                    </a:stretch>
+                  </pic:blipFill>
+                  <pic:spPr>
+                    <a:xfrm>
+                      <a:off x="0" y="0"/>
+                      <a:ext cx="2327995" cy="1723321"/>
+                    </a:xfrm>
+                    <a:prstGeom prst="rect">
+                      <a:avLst/>
+                    </a:prstGeom>
+                  </pic:spPr>
+                </pic:pic>
+              </a:graphicData>
+            </a:graphic>
+          </wp:inline>
+        </w:drawing>
+      </w:r>
+      <w:r>
+        <w:rPr>
+          <w:b/>
+          <w:bCs/>
+          <w:sz w:val="28"/>
+          <w:szCs w:val="28"/>
+          <w:u w:val="single"/>
+        </w:rPr>
+        <w:t xml:space="preserve">        </w:t>
+      </w:r>
+      <w:r>
+        <w:rPr>
+          <w:sz w:val="28"/>
+          <w:szCs w:val="28"/>
+        </w:rPr>
+        <w:drawing>
+          <wp:inline distT="0" distB="0" distL="0" distR="0" wp14:anchorId="0CC8A28D" wp14:editId="4EDFF401">
+            <wp:extent cx="2286000" cy="1646114"/>
+            <wp:effectExtent l="0" t="0" r="0" b="5080"/>
+            <wp:docPr id="23" name="Picture 23"/>
+            <wp:cNvGraphicFramePr>
+              <a:graphicFrameLocks xmlns:a="http://schemas.openxmlformats.org/drawingml/2006/main" noChangeAspect="1"/>
+            </wp:cNvGraphicFramePr>
+            <a:graphic xmlns:a="http://schemas.openxmlformats.org/drawingml/2006/main">
+              <a:graphicData uri="http://schemas.openxmlformats.org/drawingml/2006/picture">
+                <pic:pic xmlns:pic="http://schemas.openxmlformats.org/drawingml/2006/picture">
+                  <pic:nvPicPr>
+                    <pic:cNvPr id="1" name=""/>
+                    <pic:cNvPicPr/>
+                  </pic:nvPicPr>
+                  <pic:blipFill>
+                    <a:blip r:embed="rId9"/>
+                    <a:stretch>
+                      <a:fillRect/>
+                    </a:stretch>
+                  </pic:blipFill>
+                  <pic:spPr>
+                    <a:xfrm>
+                      <a:off x="0" y="0"/>
+                      <a:ext cx="2324892" cy="1674119"/>
+                    </a:xfrm>
+                    <a:prstGeom prst="rect">
+                      <a:avLst/>
+                    </a:prstGeom>
+                  </pic:spPr>
+                </pic:pic>
+              </a:graphicData>
+            </a:graphic>
+          </wp:inline>
+        </w:drawing>
+      </w:r>
+    </w:p>
+    <w:p>
+      <w:pPr>
+        <w:ind w:left="360"/>
+        <w:rPr>
+          <w:sz w:val="20"/>
+          <w:szCs w:val="20"/>
+        </w:rPr>
+      </w:pPr>
+      <w:r>
+        <w:rPr>
+          <w:sz w:val="20"/>
+          <w:szCs w:val="20"/>
+        </w:rPr>
+        <w:t xml:space="preserve">Figure </w:t>
+      </w:r>
+      <w:r>
+        <w:rPr>
+          <w:sz w:val="20"/>
+          <w:szCs w:val="20"/>
+        </w:rPr>
+        <w:t>5</w:t>
+      </w:r>
+      <w:r>
+        <w:rPr>
+          <w:sz w:val="20"/>
+          <w:szCs w:val="20"/>
+        </w:rPr>
+        <w:t xml:space="preserve">: </w:t>
+      </w:r>
+      <w:r>
+        <w:rPr>
+          <w:sz w:val="20"/>
+          <w:szCs w:val="20"/>
+        </w:rPr>
+        <w:t>Confusion Matrix</w:t>
+      </w:r>
+      <w:r>
+        <w:rPr>
+          <w:sz w:val="20"/>
+          <w:szCs w:val="20"/>
+        </w:rPr>
+        <w:t xml:space="preserve"> for original and resampled training data models</w:t>
+      </w:r>
+    </w:p>
+    <w:p>
+      <w:pPr>
+        <w:rPr>
+          <w:sz w:val="20"/>
+          <w:szCs w:val="20"/>
+        </w:rPr>
+      </w:pPr>
+      <w:r>
+        <w:rPr>
+          <w:sz w:val="20"/>
+          <w:szCs w:val="20"/>
+        </w:rPr>
+        <w:br w:type="page"/>
+      </w:r>
+    </w:p>
+    <w:p>
+      <w:pPr>
+        <w:ind w:left="360"/>
+      </w:pPr>
+      <w:r>
+        <w:lastRenderedPageBreak/>
+        <w:t xml:space="preserve">Based on the feedback from the hospitals resource planning team, we could choose the model more appropriate based on their priority for overall accuracy vs. the precision and recall for predicting the </w:t>
+      </w:r>
+      <w:proofErr w:type="gramStart"/>
+      <w:r>
+        <w:t>amount</w:t>
+      </w:r>
+      <w:proofErr w:type="gramEnd"/>
+      <w:r>
+        <w:t xml:space="preserve"> of patients expected to be readmitted in less than 30 days.</w:t>
+      </w:r>
+    </w:p>
+    <w:p>
+      <w:pPr>
+        <w:ind w:left="360"/>
+      </w:pPr>
+    </w:p>
+    <w:p>
+      <w:pPr>
+        <w:ind w:left="360"/>
+      </w:pPr>
+      <w:r>
+        <w:t>Both models have similar rankings of the most important features, so the driving factors can be understood with either model:</w:t>
+      </w:r>
+    </w:p>
+    <w:p>
+      <w:pPr>
+        <w:rPr>
+          <w:sz w:val="28"/>
+          <w:szCs w:val="28"/>
+        </w:rPr>
+      </w:pPr>
+    </w:p>
+    <w:p>
+      <w:pPr>
+        <w:rPr>
+          <w:sz w:val="28"/>
+          <w:szCs w:val="28"/>
+        </w:rPr>
+      </w:pPr>
+    </w:p>
+    <w:p>
+      <w:pPr>
+        <w:ind w:left="360" w:firstLine="360"/>
+        <w:rPr>
+          <w:sz w:val="28"/>
+          <w:szCs w:val="28"/>
+        </w:rPr>
+      </w:pPr>
+      <w:r>
+        <w:rPr>
+          <w:sz w:val="28"/>
+          <w:szCs w:val="28"/>
+        </w:rPr>
+        <w:t>Feature Importance: Modeling Original Data</w:t>
+      </w:r>
+    </w:p>
+    <w:p>
+      <w:pPr>
+        <w:ind w:left="360"/>
+        <w:rPr>
+          <w:sz w:val="20"/>
+          <w:szCs w:val="20"/>
+        </w:rPr>
+      </w:pPr>
+    </w:p>
+    <w:p>
+      <w:pPr>
+        <w:ind w:left="360"/>
+        <w:rPr>
+          <w:sz w:val="20"/>
+          <w:szCs w:val="20"/>
+        </w:rPr>
+      </w:pPr>
+      <w:r>
+        <w:rPr>
+          <w:sz w:val="20"/>
+          <w:szCs w:val="20"/>
+        </w:rPr>
+        <w:drawing>
+          <wp:inline distT="0" distB="0" distL="0" distR="0" wp14:anchorId="79B26815" wp14:editId="74183E67">
+            <wp:extent cx="5358810" cy="2389709"/>
+            <wp:effectExtent l="0" t="0" r="635" b="0"/>
+            <wp:docPr id="24" name="Picture 24"/>
+            <wp:cNvGraphicFramePr>
+              <a:graphicFrameLocks xmlns:a="http://schemas.openxmlformats.org/drawingml/2006/main" noChangeAspect="1"/>
+            </wp:cNvGraphicFramePr>
+            <a:graphic xmlns:a="http://schemas.openxmlformats.org/drawingml/2006/main">
+              <a:graphicData uri="http://schemas.openxmlformats.org/drawingml/2006/picture">
+                <pic:pic xmlns:pic="http://schemas.openxmlformats.org/drawingml/2006/picture">
+                  <pic:nvPicPr>
+                    <pic:cNvPr id="1" name=""/>
+                    <pic:cNvPicPr/>
+                  </pic:nvPicPr>
+                  <pic:blipFill>
+                    <a:blip r:embed="rId10"/>
+                    <a:stretch>
+                      <a:fillRect/>
+                    </a:stretch>
+                  </pic:blipFill>
+                  <pic:spPr>
+                    <a:xfrm>
+                      <a:off x="0" y="0"/>
+                      <a:ext cx="5374006" cy="2396486"/>
+                    </a:xfrm>
+                    <a:prstGeom prst="rect">
+                      <a:avLst/>
+                    </a:prstGeom>
+                  </pic:spPr>
+                </pic:pic>
+              </a:graphicData>
+            </a:graphic>
+          </wp:inline>
+        </w:drawing>
+      </w:r>
+    </w:p>
+    <w:p>
+      <w:pPr>
+        <w:ind w:left="360"/>
+        <w:rPr>
+          <w:sz w:val="20"/>
+          <w:szCs w:val="20"/>
+        </w:rPr>
+      </w:pPr>
+    </w:p>
+    <w:p>
+      <w:pPr>
+        <w:ind w:left="360" w:firstLine="360"/>
+        <w:rPr>
+          <w:sz w:val="28"/>
+          <w:szCs w:val="28"/>
+        </w:rPr>
+      </w:pPr>
+      <w:r>
+        <w:rPr>
+          <w:sz w:val="28"/>
+          <w:szCs w:val="28"/>
+        </w:rPr>
+        <w:t xml:space="preserve">Feature Importance: </w:t>
+      </w:r>
+      <w:r>
+        <w:rPr>
+          <w:sz w:val="28"/>
+          <w:szCs w:val="28"/>
+        </w:rPr>
+        <w:t>Modeling Resampled</w:t>
+      </w:r>
+      <w:r>
+        <w:rPr>
+          <w:sz w:val="28"/>
+          <w:szCs w:val="28"/>
+        </w:rPr>
+        <w:t xml:space="preserve"> Data</w:t>
+      </w:r>
+    </w:p>
+    <w:p>
+      <w:pPr>
+        <w:rPr>
+          <w:sz w:val="28"/>
+          <w:szCs w:val="28"/>
+        </w:rPr>
+      </w:pPr>
+      <w:r>
+        <w:rPr>
+          <w:sz w:val="28"/>
+          <w:szCs w:val="28"/>
+        </w:rPr>
+        <w:drawing>
+          <wp:inline distT="0" distB="0" distL="0" distR="0" wp14:anchorId="310B110A" wp14:editId="1EFD5318">
+            <wp:extent cx="5699051" cy="2064688"/>
+            <wp:effectExtent l="0" t="0" r="3810" b="5715"/>
+            <wp:docPr id="26" name="Picture 26"/>
+            <wp:cNvGraphicFramePr>
+              <a:graphicFrameLocks xmlns:a="http://schemas.openxmlformats.org/drawingml/2006/main" noChangeAspect="1"/>
+            </wp:cNvGraphicFramePr>
+            <a:graphic xmlns:a="http://schemas.openxmlformats.org/drawingml/2006/main">
+              <a:graphicData uri="http://schemas.openxmlformats.org/drawingml/2006/picture">
+                <pic:pic xmlns:pic="http://schemas.openxmlformats.org/drawingml/2006/picture">
+                  <pic:nvPicPr>
+                    <pic:cNvPr id="1" name=""/>
+                    <pic:cNvPicPr/>
+                  </pic:nvPicPr>
+                  <pic:blipFill>
+                    <a:blip r:embed="rId11"/>
+                    <a:stretch>
+                      <a:fillRect/>
+                    </a:stretch>
+                  </pic:blipFill>
+                  <pic:spPr>
+                    <a:xfrm>
+                      <a:off x="0" y="0"/>
+                      <a:ext cx="5721860" cy="2072951"/>
+                    </a:xfrm>
+                    <a:prstGeom prst="rect">
+                      <a:avLst/>
+                    </a:prstGeom>
+                  </pic:spPr>
+                </pic:pic>
+              </a:graphicData>
+            </a:graphic>
+          </wp:inline>
+        </w:drawing>
+      </w:r>
+    </w:p>
+    <w:p>
+      <w:pPr>
+        <w:ind w:left="360"/>
+        <w:rPr>
+          <w:sz w:val="20"/>
+          <w:szCs w:val="20"/>
+        </w:rPr>
+      </w:pPr>
+      <w:r>
+        <w:rPr>
+          <w:sz w:val="20"/>
+          <w:szCs w:val="20"/>
+        </w:rPr>
+        <w:t xml:space="preserve">Figure </w:t>
+      </w:r>
+      <w:r>
+        <w:rPr>
+          <w:sz w:val="20"/>
+          <w:szCs w:val="20"/>
+        </w:rPr>
+        <w:t>6</w:t>
+      </w:r>
+      <w:r>
+        <w:rPr>
+          <w:sz w:val="20"/>
+          <w:szCs w:val="20"/>
+        </w:rPr>
+        <w:t xml:space="preserve">: </w:t>
+      </w:r>
+      <w:r>
+        <w:rPr>
+          <w:sz w:val="20"/>
+          <w:szCs w:val="20"/>
+        </w:rPr>
+        <w:t>Ranking of most important features</w:t>
+      </w:r>
+    </w:p>
+    <w:p>
+      <w:pPr>
+        <w:ind w:left="360" w:firstLine="360"/>
+        <w:rPr>
+          <w:sz w:val="28"/>
+          <w:szCs w:val="28"/>
+        </w:rPr>
+      </w:pPr>
+    </w:p>
+    <w:p>
+      <w:pPr>
+        <w:ind w:left="360" w:firstLine="360"/>
+        <w:rPr>
+          <w:sz w:val="28"/>
+          <w:szCs w:val="28"/>
+        </w:rPr>
+      </w:pPr>
+    </w:p>
+    <w:p>
+      <w:pPr>
+        <w:ind w:left="360"/>
+      </w:pPr>
+      <w:r>
+        <w:t>The n</w:t>
+      </w:r>
+      <w:r>
+        <w:t>umber of inpatient visits of the patient in the year preceding the encounter</w:t>
+      </w:r>
+      <w:r>
+        <w:t xml:space="preserve"> are the most important factor determining the likelihood of readmission</w:t>
+      </w:r>
+      <w:r>
+        <w:t>, followed by the n</w:t>
+      </w:r>
+      <w:r>
+        <w:t>umber of emergency visits of the patient in the year preceding the encounter</w:t>
+      </w:r>
+    </w:p>
+    <w:p>
+      <w:r>
+        <w:br w:type="page"/>
       </w:r>
     </w:p>
     <w:p>
@@ -594,32 +3435,20 @@
         <w:ind w:left="360"/>
       </w:pPr>
       <w:r>
-        <w:t>Show summary table of metrics for training and validation to compare original model to re-sampled (SMOTE) model</w:t>
-      </w:r>
-      <w:r>
-        <w:t>.</w:t>
-      </w:r>
-    </w:p>
-    <w:p>
-      <w:pPr>
-        <w:ind w:left="360"/>
-      </w:pPr>
-    </w:p>
-    <w:p>
-      <w:pPr>
-        <w:ind w:left="360"/>
-      </w:pPr>
-      <w:r>
-        <w:t xml:space="preserve">Important to discuss that while overall accuracy dropped with SMOTE resampling, the </w:t>
-      </w:r>
-      <w:r>
-        <w:t>poor</w:t>
-      </w:r>
-      <w:r>
-        <w:t xml:space="preserve"> recall f</w:t>
-      </w:r>
-      <w:r>
-        <w:t>or Readmitted&lt;30 days drastically improved with resampling</w:t>
+        <w:t>Show summary table of metrics for training and validation to compare original model to re-sampled (SMOTE) model.</w:t>
+      </w:r>
+    </w:p>
+    <w:p>
+      <w:pPr>
+        <w:ind w:left="360"/>
+      </w:pPr>
+    </w:p>
+    <w:p>
+      <w:pPr>
+        <w:ind w:left="360"/>
+      </w:pPr>
+      <w:r>
+        <w:t>Important to discuss that while overall accuracy dropped with SMOTE resampling, the poor recall for Readmitted&lt;30 days drastically improved with resampling</w:t>
       </w:r>
     </w:p>
     <w:p>
@@ -648,16 +3477,209 @@
         <w:t>Discuss reasoning on why specific features may be most important</w:t>
       </w:r>
     </w:p>
-    <w:p>
-      <w:pPr>
-        <w:ind w:left="360"/>
-      </w:pPr>
-    </w:p>
     <w:p/>
     <w:p>
       <w:pPr>
         <w:ind w:left="360"/>
       </w:pPr>
+      <w:r>
+        <w:drawing>
+          <wp:inline distT="0" distB="0" distL="0" distR="0" wp14:anchorId="131A5ABC" wp14:editId="78D2BB5C">
+            <wp:extent cx="5943600" cy="3226435"/>
+            <wp:effectExtent l="0" t="0" r="0" b="0"/>
+            <wp:docPr id="27" name="Picture 27"/>
+            <wp:cNvGraphicFramePr>
+              <a:graphicFrameLocks xmlns:a="http://schemas.openxmlformats.org/drawingml/2006/main" noChangeAspect="1"/>
+            </wp:cNvGraphicFramePr>
+            <a:graphic xmlns:a="http://schemas.openxmlformats.org/drawingml/2006/main">
+              <a:graphicData uri="http://schemas.openxmlformats.org/drawingml/2006/picture">
+                <pic:pic xmlns:pic="http://schemas.openxmlformats.org/drawingml/2006/picture">
+                  <pic:nvPicPr>
+                    <pic:cNvPr id="1" name=""/>
+                    <pic:cNvPicPr/>
+                  </pic:nvPicPr>
+                  <pic:blipFill>
+                    <a:blip r:embed="rId12"/>
+                    <a:stretch>
+                      <a:fillRect/>
+                    </a:stretch>
+                  </pic:blipFill>
+                  <pic:spPr>
+                    <a:xfrm>
+                      <a:off x="0" y="0"/>
+                      <a:ext cx="5943600" cy="3226435"/>
+                    </a:xfrm>
+                    <a:prstGeom prst="rect">
+                      <a:avLst/>
+                    </a:prstGeom>
+                  </pic:spPr>
+                </pic:pic>
+              </a:graphicData>
+            </a:graphic>
+          </wp:inline>
+        </w:drawing>
+      </w:r>
+    </w:p>
+    <w:p>
+      <w:pPr>
+        <w:ind w:left="360"/>
+      </w:pPr>
+    </w:p>
+    <w:p>
+      <w:pPr>
+        <w:ind w:left="360"/>
+      </w:pPr>
+      <w:r>
+        <w:lastRenderedPageBreak/>
+        <w:drawing>
+          <wp:inline distT="0" distB="0" distL="0" distR="0" wp14:anchorId="11246D26" wp14:editId="048CFD89">
+            <wp:extent cx="5943600" cy="3189605"/>
+            <wp:effectExtent l="0" t="0" r="0" b="0"/>
+            <wp:docPr id="28" name="Picture 28"/>
+            <wp:cNvGraphicFramePr>
+              <a:graphicFrameLocks xmlns:a="http://schemas.openxmlformats.org/drawingml/2006/main" noChangeAspect="1"/>
+            </wp:cNvGraphicFramePr>
+            <a:graphic xmlns:a="http://schemas.openxmlformats.org/drawingml/2006/main">
+              <a:graphicData uri="http://schemas.openxmlformats.org/drawingml/2006/picture">
+                <pic:pic xmlns:pic="http://schemas.openxmlformats.org/drawingml/2006/picture">
+                  <pic:nvPicPr>
+                    <pic:cNvPr id="1" name=""/>
+                    <pic:cNvPicPr/>
+                  </pic:nvPicPr>
+                  <pic:blipFill>
+                    <a:blip r:embed="rId13"/>
+                    <a:stretch>
+                      <a:fillRect/>
+                    </a:stretch>
+                  </pic:blipFill>
+                  <pic:spPr>
+                    <a:xfrm>
+                      <a:off x="0" y="0"/>
+                      <a:ext cx="5943600" cy="3189605"/>
+                    </a:xfrm>
+                    <a:prstGeom prst="rect">
+                      <a:avLst/>
+                    </a:prstGeom>
+                  </pic:spPr>
+                </pic:pic>
+              </a:graphicData>
+            </a:graphic>
+          </wp:inline>
+        </w:drawing>
+      </w:r>
+    </w:p>
+    <w:p>
+      <w:pPr>
+        <w:ind w:left="360"/>
+      </w:pPr>
+    </w:p>
+    <w:p>
+      <w:pPr>
+        <w:ind w:left="360" w:firstLine="360"/>
+        <w:rPr>
+          <w:sz w:val="28"/>
+          <w:szCs w:val="28"/>
+        </w:rPr>
+      </w:pPr>
+    </w:p>
+    <w:p>
+      <w:pPr>
+        <w:ind w:left="360"/>
+        <w:rPr>
+          <w:sz w:val="20"/>
+          <w:szCs w:val="20"/>
+        </w:rPr>
+      </w:pPr>
+    </w:p>
+    <w:p>
+      <w:pPr>
+        <w:ind w:left="360"/>
+        <w:rPr>
+          <w:b/>
+          <w:bCs/>
+          <w:sz w:val="28"/>
+          <w:szCs w:val="28"/>
+          <w:u w:val="single"/>
+        </w:rPr>
+      </w:pPr>
+    </w:p>
+    <w:p>
+      <w:pPr>
+        <w:ind w:left="360"/>
+        <w:rPr>
+          <w:b/>
+          <w:bCs/>
+          <w:sz w:val="28"/>
+          <w:szCs w:val="28"/>
+          <w:u w:val="single"/>
+        </w:rPr>
+      </w:pPr>
+    </w:p>
+    <w:p>
+      <w:pPr>
+        <w:ind w:left="360"/>
+        <w:rPr>
+          <w:b/>
+          <w:bCs/>
+          <w:sz w:val="28"/>
+          <w:szCs w:val="28"/>
+          <w:u w:val="single"/>
+        </w:rPr>
+      </w:pPr>
+    </w:p>
+    <w:p>
+      <w:pPr>
+        <w:ind w:left="360"/>
+        <w:rPr>
+          <w:b/>
+          <w:bCs/>
+          <w:sz w:val="28"/>
+          <w:szCs w:val="28"/>
+          <w:u w:val="single"/>
+        </w:rPr>
+      </w:pPr>
+    </w:p>
+    <w:p>
+      <w:pPr>
+        <w:ind w:left="360"/>
+        <w:rPr>
+          <w:b/>
+          <w:bCs/>
+          <w:sz w:val="28"/>
+          <w:szCs w:val="28"/>
+          <w:u w:val="single"/>
+        </w:rPr>
+      </w:pPr>
+    </w:p>
+    <w:p>
+      <w:pPr>
+        <w:ind w:left="360"/>
+      </w:pPr>
+    </w:p>
+    <w:p/>
+    <w:p>
+      <w:pPr>
+        <w:ind w:left="360"/>
+      </w:pPr>
+    </w:p>
+    <w:p>
+      <w:pPr>
+        <w:rPr>
+          <w:b/>
+          <w:bCs/>
+          <w:sz w:val="28"/>
+          <w:szCs w:val="28"/>
+        </w:rPr>
+      </w:pPr>
+      <w:r>
+        <w:rPr>
+          <w:b/>
+          <w:bCs/>
+          <w:sz w:val="28"/>
+          <w:szCs w:val="28"/>
+        </w:rPr>
+        <w:br w:type="page"/>
+      </w:r>
     </w:p>
     <w:p>
       <w:pPr>
@@ -676,6 +3698,7 @@
           <w:sz w:val="28"/>
           <w:szCs w:val="28"/>
         </w:rPr>
+        <w:lastRenderedPageBreak/>
         <w:t>Appendix</w:t>
       </w:r>
     </w:p>
@@ -711,7 +3734,7 @@
           <w:sz w:val="28"/>
           <w:szCs w:val="28"/>
         </w:rPr>
-        <w:t>Code</w:t>
+        <w:t>Variable descriptions</w:t>
       </w:r>
     </w:p>
     <w:p>
@@ -727,11 +3750,297 @@
     <w:p>
       <w:pPr>
         <w:pStyle w:val="ListParagraph"/>
+        <w:ind w:left="360"/>
+      </w:pPr>
+      <w:r>
+        <w:rPr>
+          <w:noProof/>
+        </w:rPr>
+        <w:object w:dxaOrig="16200" w:dyaOrig="19660" w14:anchorId="212F903A">
+          <v:shapetype id="_x0000_t75" coordsize="21600,21600" o:spt="75" o:preferrelative="t" path="m@4@5l@4@11@9@11@9@5xe" filled="f" stroked="f">
+            <v:stroke joinstyle="miter"/>
+            <v:formulas>
+              <v:f eqn="if lineDrawn pixelLineWidth 0"/>
+              <v:f eqn="sum @0 1 0"/>
+              <v:f eqn="sum 0 0 @1"/>
+              <v:f eqn="prod @2 1 2"/>
+              <v:f eqn="prod @3 21600 pixelWidth"/>
+              <v:f eqn="prod @3 21600 pixelHeight"/>
+              <v:f eqn="sum @0 0 1"/>
+              <v:f eqn="prod @6 1 2"/>
+              <v:f eqn="prod @7 21600 pixelWidth"/>
+              <v:f eqn="sum @8 21600 0"/>
+              <v:f eqn="prod @7 21600 pixelHeight"/>
+              <v:f eqn="sum @10 21600 0"/>
+            </v:formulas>
+            <v:path o:extrusionok="f" gradientshapeok="t" o:connecttype="rect"/>
+            <o:lock v:ext="edit" aspectratio="t"/>
+          </v:shapetype>
+          <v:shape id="_x0000_i1027" type="#_x0000_t75" alt="" style="width:476.35pt;height:577.65pt;mso-width-percent:0;mso-height-percent:0;mso-width-percent:0;mso-height-percent:0" o:ole="">
+            <v:imagedata r:id="rId14" o:title=""/>
+          </v:shape>
+          <o:OLEObject Type="Embed" ProgID="Excel.Sheet.12" ShapeID="_x0000_i1027" DrawAspect="Content" ObjectID="_1705147440" r:id="rId15"/>
+        </w:object>
+      </w:r>
+    </w:p>
+    <w:p>
+      <w:pPr>
+        <w:pStyle w:val="ListParagraph"/>
+        <w:ind w:left="360"/>
+      </w:pPr>
+      <w:r>
+        <w:rPr>
+          <w:noProof/>
+        </w:rPr>
+        <w:object w:dxaOrig="16200" w:dyaOrig="22260" w14:anchorId="1E4947E3">
+          <v:shape id="_x0000_i1026" type="#_x0000_t75" alt="" style="width:476.35pt;height:653pt;mso-width-percent:0;mso-height-percent:0;mso-width-percent:0;mso-height-percent:0" o:ole="">
+            <v:imagedata r:id="rId16" o:title=""/>
+          </v:shape>
+          <o:OLEObject Type="Embed" ProgID="Excel.Sheet.12" ShapeID="_x0000_i1026" DrawAspect="Content" ObjectID="_1705147441" r:id="rId17"/>
+        </w:object>
+      </w:r>
+    </w:p>
+    <w:p>
+      <w:pPr>
+        <w:pStyle w:val="ListParagraph"/>
+        <w:ind w:left="360"/>
+      </w:pPr>
+      <w:r>
+        <w:rPr>
+          <w:noProof/>
+        </w:rPr>
+        <w:object w:dxaOrig="16200" w:dyaOrig="12900" w14:anchorId="70302D73">
+          <v:shape id="_x0000_i1025" type="#_x0000_t75" alt="" style="width:473pt;height:375.9pt;mso-width-percent:0;mso-height-percent:0;mso-width-percent:0;mso-height-percent:0" o:ole="">
+            <v:imagedata r:id="rId18" o:title=""/>
+          </v:shape>
+          <o:OLEObject Type="Embed" ProgID="Excel.Sheet.12" ShapeID="_x0000_i1025" DrawAspect="Content" ObjectID="_1705147442" r:id="rId19"/>
+        </w:object>
+      </w:r>
+    </w:p>
+    <w:p>
+      <w:pPr>
+        <w:pStyle w:val="ListParagraph"/>
+        <w:ind w:left="360"/>
+      </w:pPr>
+    </w:p>
+    <w:p>
+      <w:pPr>
+        <w:pStyle w:val="ListParagraph"/>
+        <w:ind w:left="360"/>
+      </w:pPr>
+    </w:p>
+    <w:p>
+      <w:pPr>
+        <w:pStyle w:val="ListParagraph"/>
         <w:ind w:left="1080"/>
       </w:pPr>
+    </w:p>
+    <w:p>
+      <w:pPr>
+        <w:pStyle w:val="ListParagraph"/>
+        <w:ind w:left="1080"/>
+      </w:pPr>
+    </w:p>
+    <w:p>
+      <w:pPr>
+        <w:rPr>
+          <w:b/>
+          <w:bCs/>
+          <w:sz w:val="28"/>
+          <w:szCs w:val="28"/>
+        </w:rPr>
+      </w:pPr>
+      <w:r>
+        <w:rPr>
+          <w:b/>
+          <w:bCs/>
+          <w:sz w:val="28"/>
+          <w:szCs w:val="28"/>
+        </w:rPr>
+        <w:br w:type="page"/>
+      </w:r>
+    </w:p>
+    <w:p>
+      <w:pPr>
+        <w:pStyle w:val="ListParagraph"/>
+        <w:numPr>
+          <w:ilvl w:val="0"/>
+          <w:numId w:val="5"/>
+        </w:numPr>
+        <w:rPr>
+          <w:b/>
+          <w:bCs/>
+          <w:sz w:val="28"/>
+          <w:szCs w:val="28"/>
+        </w:rPr>
+      </w:pPr>
+      <w:r>
+        <w:rPr>
+          <w:b/>
+          <w:bCs/>
+          <w:sz w:val="28"/>
+          <w:szCs w:val="28"/>
+        </w:rPr>
+        <w:lastRenderedPageBreak/>
+        <w:t xml:space="preserve">Diagnosis categories and </w:t>
+      </w:r>
+      <w:r>
+        <w:rPr>
+          <w:b/>
+          <w:bCs/>
+          <w:sz w:val="28"/>
+          <w:szCs w:val="28"/>
+        </w:rPr>
+        <w:t>descriptions</w:t>
+      </w:r>
+    </w:p>
+    <w:p>
+      <w:pPr>
+        <w:pStyle w:val="ListParagraph"/>
+        <w:ind w:left="1080"/>
+        <w:rPr>
+          <w:sz w:val="28"/>
+          <w:szCs w:val="28"/>
+        </w:rPr>
+      </w:pPr>
+    </w:p>
+    <w:p>
+      <w:pPr>
+        <w:pStyle w:val="ListParagraph"/>
+        <w:ind w:left="360"/>
+      </w:pPr>
+      <w:r>
+        <w:t xml:space="preserve">We utilized the diagnosis code and descriptions here </w:t>
+      </w:r>
+      <w:hyperlink r:id="rId20" w:history="1">
+        <w:r>
+          <w:rPr>
+            <w:rStyle w:val="Hyperlink"/>
+          </w:rPr>
+          <w:t>https://en.wikipedia.org/wiki/List_of_ICD-9_codes</w:t>
+        </w:r>
+      </w:hyperlink>
+      <w:r>
+        <w:t xml:space="preserve"> to create the rules below for grouping and reducing the categories for features diag_</w:t>
+      </w:r>
+      <w:proofErr w:type="gramStart"/>
+      <w:r>
+        <w:t>1 ,</w:t>
+      </w:r>
+      <w:proofErr w:type="gramEnd"/>
+      <w:r>
+        <w:t xml:space="preserve"> diag_2, and diag_3:</w:t>
+      </w:r>
+    </w:p>
+    <w:p>
+      <w:pPr>
+        <w:pStyle w:val="ListParagraph"/>
+        <w:ind w:left="360"/>
+      </w:pPr>
+    </w:p>
+    <w:p>
+      <w:pPr>
+        <w:pStyle w:val="ListParagraph"/>
+        <w:ind w:left="360"/>
+      </w:pPr>
+      <w:r>
+        <w:drawing>
+          <wp:inline distT="0" distB="0" distL="0" distR="0" wp14:anchorId="436AD227" wp14:editId="7EFBE620">
+            <wp:extent cx="5943600" cy="2447290"/>
+            <wp:effectExtent l="0" t="0" r="0" b="3810"/>
+            <wp:docPr id="13" name="Picture 13"/>
+            <wp:cNvGraphicFramePr>
+              <a:graphicFrameLocks xmlns:a="http://schemas.openxmlformats.org/drawingml/2006/main" noChangeAspect="1"/>
+            </wp:cNvGraphicFramePr>
+            <a:graphic xmlns:a="http://schemas.openxmlformats.org/drawingml/2006/main">
+              <a:graphicData uri="http://schemas.openxmlformats.org/drawingml/2006/picture">
+                <pic:pic xmlns:pic="http://schemas.openxmlformats.org/drawingml/2006/picture">
+                  <pic:nvPicPr>
+                    <pic:cNvPr id="1" name=""/>
+                    <pic:cNvPicPr/>
+                  </pic:nvPicPr>
+                  <pic:blipFill>
+                    <a:blip r:embed="rId21"/>
+                    <a:stretch>
+                      <a:fillRect/>
+                    </a:stretch>
+                  </pic:blipFill>
+                  <pic:spPr>
+                    <a:xfrm>
+                      <a:off x="0" y="0"/>
+                      <a:ext cx="5943600" cy="2447290"/>
+                    </a:xfrm>
+                    <a:prstGeom prst="rect">
+                      <a:avLst/>
+                    </a:prstGeom>
+                  </pic:spPr>
+                </pic:pic>
+              </a:graphicData>
+            </a:graphic>
+          </wp:inline>
+        </w:drawing>
+      </w:r>
+    </w:p>
+    <w:p>
+      <w:pPr>
+        <w:pStyle w:val="ListParagraph"/>
+        <w:ind w:left="1080"/>
+      </w:pPr>
+    </w:p>
+    <w:p>
+      <w:pPr>
+        <w:pStyle w:val="ListParagraph"/>
+        <w:ind w:left="1080"/>
+      </w:pPr>
+    </w:p>
+    <w:p>
+      <w:pPr>
+        <w:pStyle w:val="ListParagraph"/>
+        <w:numPr>
+          <w:ilvl w:val="0"/>
+          <w:numId w:val="5"/>
+        </w:numPr>
+        <w:rPr>
+          <w:b/>
+          <w:bCs/>
+          <w:sz w:val="28"/>
+          <w:szCs w:val="28"/>
+        </w:rPr>
+      </w:pPr>
+      <w:r>
+        <w:rPr>
+          <w:b/>
+          <w:bCs/>
+          <w:sz w:val="28"/>
+          <w:szCs w:val="28"/>
+        </w:rPr>
+        <w:t>Code</w:t>
+      </w:r>
+    </w:p>
+    <w:p>
+      <w:pPr>
+        <w:pStyle w:val="ListParagraph"/>
+        <w:ind w:left="1080"/>
+        <w:rPr>
+          <w:sz w:val="28"/>
+          <w:szCs w:val="28"/>
+        </w:rPr>
+      </w:pPr>
+    </w:p>
+    <w:p>
+      <w:pPr>
+        <w:pStyle w:val="ListParagraph"/>
+        <w:ind w:left="1080"/>
+      </w:pPr>
       <w:r>
         <w:t>A rendered notebook containing code for this analysis can be accessed at:</w:t>
       </w:r>
+    </w:p>
+    <w:p>
+      <w:pPr>
+        <w:pStyle w:val="ListParagraph"/>
+        <w:ind w:left="1080"/>
+      </w:pPr>
     </w:p>
     <w:p>
       <w:pPr>
@@ -855,6 +4164,119 @@
     </w:lvl>
   </w:abstractNum>
   <w:abstractNum w:abstractNumId="1" w15:restartNumberingAfterBreak="0">
+    <w:nsid w:val="3C8D3635"/>
+    <w:multiLevelType w:val="hybridMultilevel"/>
+    <w:tmpl w:val="47DE5C0E"/>
+    <w:lvl w:ilvl="0" w:tplc="04090001">
+      <w:start w:val="1"/>
+      <w:numFmt w:val="bullet"/>
+      <w:lvlText w:val=""/>
+      <w:lvlJc w:val="left"/>
+      <w:pPr>
+        <w:ind w:left="1080" w:hanging="360"/>
+      </w:pPr>
+      <w:rPr>
+        <w:rFonts w:ascii="Symbol" w:hAnsi="Symbol" w:hint="default"/>
+      </w:rPr>
+    </w:lvl>
+    <w:lvl w:ilvl="1" w:tplc="04090003" w:tentative="1">
+      <w:start w:val="1"/>
+      <w:numFmt w:val="bullet"/>
+      <w:lvlText w:val="o"/>
+      <w:lvlJc w:val="left"/>
+      <w:pPr>
+        <w:ind w:left="1800" w:hanging="360"/>
+      </w:pPr>
+      <w:rPr>
+        <w:rFonts w:ascii="Courier New" w:hAnsi="Courier New" w:cs="Courier New" w:hint="default"/>
+      </w:rPr>
+    </w:lvl>
+    <w:lvl w:ilvl="2" w:tplc="04090005" w:tentative="1">
+      <w:start w:val="1"/>
+      <w:numFmt w:val="bullet"/>
+      <w:lvlText w:val=""/>
+      <w:lvlJc w:val="left"/>
+      <w:pPr>
+        <w:ind w:left="2520" w:hanging="360"/>
+      </w:pPr>
+      <w:rPr>
+        <w:rFonts w:ascii="Wingdings" w:hAnsi="Wingdings" w:hint="default"/>
+      </w:rPr>
+    </w:lvl>
+    <w:lvl w:ilvl="3" w:tplc="04090001" w:tentative="1">
+      <w:start w:val="1"/>
+      <w:numFmt w:val="bullet"/>
+      <w:lvlText w:val=""/>
+      <w:lvlJc w:val="left"/>
+      <w:pPr>
+        <w:ind w:left="3240" w:hanging="360"/>
+      </w:pPr>
+      <w:rPr>
+        <w:rFonts w:ascii="Symbol" w:hAnsi="Symbol" w:hint="default"/>
+      </w:rPr>
+    </w:lvl>
+    <w:lvl w:ilvl="4" w:tplc="04090003" w:tentative="1">
+      <w:start w:val="1"/>
+      <w:numFmt w:val="bullet"/>
+      <w:lvlText w:val="o"/>
+      <w:lvlJc w:val="left"/>
+      <w:pPr>
+        <w:ind w:left="3960" w:hanging="360"/>
+      </w:pPr>
+      <w:rPr>
+        <w:rFonts w:ascii="Courier New" w:hAnsi="Courier New" w:cs="Courier New" w:hint="default"/>
+      </w:rPr>
+    </w:lvl>
+    <w:lvl w:ilvl="5" w:tplc="04090005" w:tentative="1">
+      <w:start w:val="1"/>
+      <w:numFmt w:val="bullet"/>
+      <w:lvlText w:val=""/>
+      <w:lvlJc w:val="left"/>
+      <w:pPr>
+        <w:ind w:left="4680" w:hanging="360"/>
+      </w:pPr>
+      <w:rPr>
+        <w:rFonts w:ascii="Wingdings" w:hAnsi="Wingdings" w:hint="default"/>
+      </w:rPr>
+    </w:lvl>
+    <w:lvl w:ilvl="6" w:tplc="04090001" w:tentative="1">
+      <w:start w:val="1"/>
+      <w:numFmt w:val="bullet"/>
+      <w:lvlText w:val=""/>
+      <w:lvlJc w:val="left"/>
+      <w:pPr>
+        <w:ind w:left="5400" w:hanging="360"/>
+      </w:pPr>
+      <w:rPr>
+        <w:rFonts w:ascii="Symbol" w:hAnsi="Symbol" w:hint="default"/>
+      </w:rPr>
+    </w:lvl>
+    <w:lvl w:ilvl="7" w:tplc="04090003" w:tentative="1">
+      <w:start w:val="1"/>
+      <w:numFmt w:val="bullet"/>
+      <w:lvlText w:val="o"/>
+      <w:lvlJc w:val="left"/>
+      <w:pPr>
+        <w:ind w:left="6120" w:hanging="360"/>
+      </w:pPr>
+      <w:rPr>
+        <w:rFonts w:ascii="Courier New" w:hAnsi="Courier New" w:cs="Courier New" w:hint="default"/>
+      </w:rPr>
+    </w:lvl>
+    <w:lvl w:ilvl="8" w:tplc="04090005" w:tentative="1">
+      <w:start w:val="1"/>
+      <w:numFmt w:val="bullet"/>
+      <w:lvlText w:val=""/>
+      <w:lvlJc w:val="left"/>
+      <w:pPr>
+        <w:ind w:left="6840" w:hanging="360"/>
+      </w:pPr>
+      <w:rPr>
+        <w:rFonts w:ascii="Wingdings" w:hAnsi="Wingdings" w:hint="default"/>
+      </w:rPr>
+    </w:lvl>
+  </w:abstractNum>
+  <w:abstractNum w:abstractNumId="2" w15:restartNumberingAfterBreak="0">
     <w:nsid w:val="3E661C5F"/>
     <w:multiLevelType w:val="hybridMultilevel"/>
     <w:tmpl w:val="4F84C956"/>
@@ -943,7 +4365,7 @@
       </w:pPr>
     </w:lvl>
   </w:abstractNum>
-  <w:abstractNum w:abstractNumId="2" w15:restartNumberingAfterBreak="0">
+  <w:abstractNum w:abstractNumId="3" w15:restartNumberingAfterBreak="0">
     <w:nsid w:val="45982C8C"/>
     <w:multiLevelType w:val="hybridMultilevel"/>
     <w:tmpl w:val="9222BC5E"/>
@@ -1032,7 +4454,7 @@
       </w:pPr>
     </w:lvl>
   </w:abstractNum>
-  <w:abstractNum w:abstractNumId="3" w15:restartNumberingAfterBreak="0">
+  <w:abstractNum w:abstractNumId="4" w15:restartNumberingAfterBreak="0">
     <w:nsid w:val="50CC6A56"/>
     <w:multiLevelType w:val="hybridMultilevel"/>
     <w:tmpl w:val="7DF47284"/>
@@ -1121,7 +4543,96 @@
       </w:pPr>
     </w:lvl>
   </w:abstractNum>
-  <w:abstractNum w:abstractNumId="4" w15:restartNumberingAfterBreak="0">
+  <w:abstractNum w:abstractNumId="5" w15:restartNumberingAfterBreak="0">
+    <w:nsid w:val="56432381"/>
+    <w:multiLevelType w:val="hybridMultilevel"/>
+    <w:tmpl w:val="C2245934"/>
+    <w:lvl w:ilvl="0" w:tplc="0409000F">
+      <w:start w:val="1"/>
+      <w:numFmt w:val="decimal"/>
+      <w:lvlText w:val="%1."/>
+      <w:lvlJc w:val="left"/>
+      <w:pPr>
+        <w:ind w:left="720" w:hanging="360"/>
+      </w:pPr>
+      <w:rPr>
+        <w:rFonts w:hint="default"/>
+      </w:rPr>
+    </w:lvl>
+    <w:lvl w:ilvl="1" w:tplc="04090019" w:tentative="1">
+      <w:start w:val="1"/>
+      <w:numFmt w:val="lowerLetter"/>
+      <w:lvlText w:val="%2."/>
+      <w:lvlJc w:val="left"/>
+      <w:pPr>
+        <w:ind w:left="1440" w:hanging="360"/>
+      </w:pPr>
+    </w:lvl>
+    <w:lvl w:ilvl="2" w:tplc="0409001B" w:tentative="1">
+      <w:start w:val="1"/>
+      <w:numFmt w:val="lowerRoman"/>
+      <w:lvlText w:val="%3."/>
+      <w:lvlJc w:val="right"/>
+      <w:pPr>
+        <w:ind w:left="2160" w:hanging="180"/>
+      </w:pPr>
+    </w:lvl>
+    <w:lvl w:ilvl="3" w:tplc="0409000F" w:tentative="1">
+      <w:start w:val="1"/>
+      <w:numFmt w:val="decimal"/>
+      <w:lvlText w:val="%4."/>
+      <w:lvlJc w:val="left"/>
+      <w:pPr>
+        <w:ind w:left="2880" w:hanging="360"/>
+      </w:pPr>
+    </w:lvl>
+    <w:lvl w:ilvl="4" w:tplc="04090019" w:tentative="1">
+      <w:start w:val="1"/>
+      <w:numFmt w:val="lowerLetter"/>
+      <w:lvlText w:val="%5."/>
+      <w:lvlJc w:val="left"/>
+      <w:pPr>
+        <w:ind w:left="3600" w:hanging="360"/>
+      </w:pPr>
+    </w:lvl>
+    <w:lvl w:ilvl="5" w:tplc="0409001B" w:tentative="1">
+      <w:start w:val="1"/>
+      <w:numFmt w:val="lowerRoman"/>
+      <w:lvlText w:val="%6."/>
+      <w:lvlJc w:val="right"/>
+      <w:pPr>
+        <w:ind w:left="4320" w:hanging="180"/>
+      </w:pPr>
+    </w:lvl>
+    <w:lvl w:ilvl="6" w:tplc="0409000F" w:tentative="1">
+      <w:start w:val="1"/>
+      <w:numFmt w:val="decimal"/>
+      <w:lvlText w:val="%7."/>
+      <w:lvlJc w:val="left"/>
+      <w:pPr>
+        <w:ind w:left="5040" w:hanging="360"/>
+      </w:pPr>
+    </w:lvl>
+    <w:lvl w:ilvl="7" w:tplc="04090019" w:tentative="1">
+      <w:start w:val="1"/>
+      <w:numFmt w:val="lowerLetter"/>
+      <w:lvlText w:val="%8."/>
+      <w:lvlJc w:val="left"/>
+      <w:pPr>
+        <w:ind w:left="5760" w:hanging="360"/>
+      </w:pPr>
+    </w:lvl>
+    <w:lvl w:ilvl="8" w:tplc="0409001B" w:tentative="1">
+      <w:start w:val="1"/>
+      <w:numFmt w:val="lowerRoman"/>
+      <w:lvlText w:val="%9."/>
+      <w:lvlJc w:val="right"/>
+      <w:pPr>
+        <w:ind w:left="6480" w:hanging="180"/>
+      </w:pPr>
+    </w:lvl>
+  </w:abstractNum>
+  <w:abstractNum w:abstractNumId="6" w15:restartNumberingAfterBreak="0">
     <w:nsid w:val="77B0618E"/>
     <w:multiLevelType w:val="hybridMultilevel"/>
     <w:tmpl w:val="D57C7D60"/>
@@ -1211,19 +4722,25 @@
     </w:lvl>
   </w:abstractNum>
   <w:num w:numId="1">
+    <w:abstractNumId w:val="3"/>
+  </w:num>
+  <w:num w:numId="2">
+    <w:abstractNumId w:val="6"/>
+  </w:num>
+  <w:num w:numId="3">
     <w:abstractNumId w:val="2"/>
   </w:num>
-  <w:num w:numId="2">
+  <w:num w:numId="4">
     <w:abstractNumId w:val="4"/>
-  </w:num>
-  <w:num w:numId="3">
-    <w:abstractNumId w:val="1"/>
-  </w:num>
-  <w:num w:numId="4">
-    <w:abstractNumId w:val="3"/>
   </w:num>
   <w:num w:numId="5">
     <w:abstractNumId w:val="0"/>
+  </w:num>
+  <w:num w:numId="6">
+    <w:abstractNumId w:val="1"/>
+  </w:num>
+  <w:num w:numId="7">
+    <w:abstractNumId w:val="5"/>
   </w:num>
 </w:numbering>
 </file>
@@ -1622,7 +5139,7 @@
   <w:style w:type="paragraph" w:default="1" w:styleId="Normal">
     <w:name w:val="Normal"/>
     <w:qFormat/>
-    <w:rsid w:val="00744E15"/>
+    <w:rsid w:val="00955A33"/>
     <w:rPr>
       <w:rFonts w:ascii="Times New Roman" w:eastAsia="Times New Roman" w:hAnsi="Times New Roman" w:cs="Times New Roman"/>
     </w:rPr>
@@ -1630,7 +5147,6 @@
   <w:style w:type="character" w:default="1" w:styleId="DefaultParagraphFont">
     <w:name w:val="Default Paragraph Font"/>
     <w:uiPriority w:val="1"/>
-    <w:semiHidden/>
     <w:unhideWhenUsed/>
   </w:style>
   <w:style w:type="table" w:default="1" w:styleId="TableNormal">
@@ -1686,6 +5202,34 @@
     <w:rPr>
       <w:color w:val="605E5C"/>
       <w:shd w:val="clear" w:color="auto" w:fill="E1DFDD"/>
+    </w:rPr>
+  </w:style>
+  <w:style w:type="table" w:styleId="TableGrid">
+    <w:name w:val="Table Grid"/>
+    <w:basedOn w:val="TableNormal"/>
+    <w:uiPriority w:val="39"/>
+    <w:rsid w:val="00993F56"/>
+    <w:tblPr>
+      <w:tblBorders>
+        <w:top w:val="single" w:sz="4" w:space="0" w:color="auto"/>
+        <w:left w:val="single" w:sz="4" w:space="0" w:color="auto"/>
+        <w:bottom w:val="single" w:sz="4" w:space="0" w:color="auto"/>
+        <w:right w:val="single" w:sz="4" w:space="0" w:color="auto"/>
+        <w:insideH w:val="single" w:sz="4" w:space="0" w:color="auto"/>
+        <w:insideV w:val="single" w:sz="4" w:space="0" w:color="auto"/>
+      </w:tblBorders>
+    </w:tblPr>
+  </w:style>
+  <w:style w:type="character" w:styleId="FollowedHyperlink">
+    <w:name w:val="FollowedHyperlink"/>
+    <w:basedOn w:val="DefaultParagraphFont"/>
+    <w:uiPriority w:val="99"/>
+    <w:semiHidden/>
+    <w:unhideWhenUsed/>
+    <w:rsid w:val="00682D9B"/>
+    <w:rPr>
+      <w:color w:val="954F72" w:themeColor="followedHyperlink"/>
+      <w:u w:val="single"/>
     </w:rPr>
   </w:style>
 </w:styles>

</xml_diff>